<commit_message>
pdd section 3 + prep for meeting
</commit_message>
<xml_diff>
--- a/Docs/2024-25 PDD WIP.docx
+++ b/Docs/2024-25 PDD WIP.docx
@@ -255,7 +255,7 @@
           <w:r>
             <w:fldChar w:fldCharType="separate"/>
           </w:r>
-          <w:hyperlink w:anchor="_Toc179322755" w:history="1">
+          <w:hyperlink w:anchor="_Toc179358641" w:history="1">
             <w:r>
               <w:rPr>
                 <w:rStyle w:val="Hyperlink"/>
@@ -301,7 +301,7 @@
                 <w:noProof/>
                 <w:webHidden/>
               </w:rPr>
-              <w:instrText xml:space="preserve"> PAGEREF _Toc179322755 \h </w:instrText>
+              <w:instrText xml:space="preserve"> PAGEREF _Toc179358641 \h </w:instrText>
             </w:r>
             <w:r>
               <w:rPr>
@@ -349,7 +349,7 @@
               <w14:ligatures w14:val="standardContextual"/>
             </w:rPr>
           </w:pPr>
-          <w:hyperlink w:anchor="_Toc179322756" w:history="1">
+          <w:hyperlink w:anchor="_Toc179358642" w:history="1">
             <w:r>
               <w:rPr>
                 <w:rStyle w:val="Hyperlink"/>
@@ -395,7 +395,7 @@
                 <w:noProof/>
                 <w:webHidden/>
               </w:rPr>
-              <w:instrText xml:space="preserve"> PAGEREF _Toc179322756 \h </w:instrText>
+              <w:instrText xml:space="preserve"> PAGEREF _Toc179358642 \h </w:instrText>
             </w:r>
             <w:r>
               <w:rPr>
@@ -443,7 +443,7 @@
               <w14:ligatures w14:val="standardContextual"/>
             </w:rPr>
           </w:pPr>
-          <w:hyperlink w:anchor="_Toc179322757" w:history="1">
+          <w:hyperlink w:anchor="_Toc179358643" w:history="1">
             <w:r>
               <w:rPr>
                 <w:rStyle w:val="Hyperlink"/>
@@ -489,7 +489,7 @@
                 <w:noProof/>
                 <w:webHidden/>
               </w:rPr>
-              <w:instrText xml:space="preserve"> PAGEREF _Toc179322757 \h </w:instrText>
+              <w:instrText xml:space="preserve"> PAGEREF _Toc179358643 \h </w:instrText>
             </w:r>
             <w:r>
               <w:rPr>
@@ -536,7 +536,7 @@
               <w14:ligatures w14:val="standardContextual"/>
             </w:rPr>
           </w:pPr>
-          <w:hyperlink w:anchor="_Toc179322758" w:history="1">
+          <w:hyperlink w:anchor="_Toc179358644" w:history="1">
             <w:r>
               <w:rPr>
                 <w:rStyle w:val="Hyperlink"/>
@@ -563,7 +563,7 @@
                 <w:noProof/>
                 <w:webHidden/>
               </w:rPr>
-              <w:instrText xml:space="preserve"> PAGEREF _Toc179322758 \h </w:instrText>
+              <w:instrText xml:space="preserve"> PAGEREF _Toc179358644 \h </w:instrText>
             </w:r>
             <w:r>
               <w:rPr>
@@ -610,7 +610,7 @@
               <w14:ligatures w14:val="standardContextual"/>
             </w:rPr>
           </w:pPr>
-          <w:hyperlink w:anchor="_Toc179322759" w:history="1">
+          <w:hyperlink w:anchor="_Toc179358645" w:history="1">
             <w:r>
               <w:rPr>
                 <w:rStyle w:val="Hyperlink"/>
@@ -637,7 +637,7 @@
                 <w:noProof/>
                 <w:webHidden/>
               </w:rPr>
-              <w:instrText xml:space="preserve"> PAGEREF _Toc179322759 \h </w:instrText>
+              <w:instrText xml:space="preserve"> PAGEREF _Toc179358645 \h </w:instrText>
             </w:r>
             <w:r>
               <w:rPr>
@@ -685,7 +685,7 @@
               <w14:ligatures w14:val="standardContextual"/>
             </w:rPr>
           </w:pPr>
-          <w:hyperlink w:anchor="_Toc179322760" w:history="1">
+          <w:hyperlink w:anchor="_Toc179358646" w:history="1">
             <w:r>
               <w:rPr>
                 <w:rStyle w:val="Hyperlink"/>
@@ -731,7 +731,7 @@
                 <w:noProof/>
                 <w:webHidden/>
               </w:rPr>
-              <w:instrText xml:space="preserve"> PAGEREF _Toc179322760 \h </w:instrText>
+              <w:instrText xml:space="preserve"> PAGEREF _Toc179358646 \h </w:instrText>
             </w:r>
             <w:r>
               <w:rPr>
@@ -779,7 +779,7 @@
               <w14:ligatures w14:val="standardContextual"/>
             </w:rPr>
           </w:pPr>
-          <w:hyperlink w:anchor="_Toc179322761" w:history="1">
+          <w:hyperlink w:anchor="_Toc179358647" w:history="1">
             <w:r>
               <w:rPr>
                 <w:rStyle w:val="Hyperlink"/>
@@ -825,7 +825,7 @@
                 <w:noProof/>
                 <w:webHidden/>
               </w:rPr>
-              <w:instrText xml:space="preserve"> PAGEREF _Toc179322761 \h </w:instrText>
+              <w:instrText xml:space="preserve"> PAGEREF _Toc179358647 \h </w:instrText>
             </w:r>
             <w:r>
               <w:rPr>
@@ -872,7 +872,7 @@
               <w14:ligatures w14:val="standardContextual"/>
             </w:rPr>
           </w:pPr>
-          <w:hyperlink w:anchor="_Toc179322762" w:history="1">
+          <w:hyperlink w:anchor="_Toc179358648" w:history="1">
             <w:r>
               <w:rPr>
                 <w:rStyle w:val="Hyperlink"/>
@@ -914,7 +914,7 @@
                 <w:noProof/>
                 <w:webHidden/>
               </w:rPr>
-              <w:instrText xml:space="preserve"> PAGEREF _Toc179322762 \h </w:instrText>
+              <w:instrText xml:space="preserve"> PAGEREF _Toc179358648 \h </w:instrText>
             </w:r>
             <w:r>
               <w:rPr>
@@ -961,11 +961,12 @@
               <w14:ligatures w14:val="standardContextual"/>
             </w:rPr>
           </w:pPr>
-          <w:hyperlink w:anchor="_Toc179322763" w:history="1">
+          <w:hyperlink w:anchor="_Toc179358649" w:history="1">
             <w:r>
               <w:rPr>
                 <w:rStyle w:val="Hyperlink"/>
                 <w:noProof/>
+                <w:highlight w:val="yellow"/>
               </w:rPr>
               <w:t>1.4.2 Documents</w:t>
             </w:r>
@@ -988,7 +989,7 @@
                 <w:noProof/>
                 <w:webHidden/>
               </w:rPr>
-              <w:instrText xml:space="preserve"> PAGEREF _Toc179322763 \h </w:instrText>
+              <w:instrText xml:space="preserve"> PAGEREF _Toc179358649 \h </w:instrText>
             </w:r>
             <w:r>
               <w:rPr>
@@ -1036,7 +1037,7 @@
               <w14:ligatures w14:val="standardContextual"/>
             </w:rPr>
           </w:pPr>
-          <w:hyperlink w:anchor="_Toc179322764" w:history="1">
+          <w:hyperlink w:anchor="_Toc179358650" w:history="1">
             <w:r>
               <w:rPr>
                 <w:rStyle w:val="Hyperlink"/>
@@ -1082,7 +1083,7 @@
                 <w:noProof/>
                 <w:webHidden/>
               </w:rPr>
-              <w:instrText xml:space="preserve"> PAGEREF _Toc179322764 \h </w:instrText>
+              <w:instrText xml:space="preserve"> PAGEREF _Toc179358650 \h </w:instrText>
             </w:r>
             <w:r>
               <w:rPr>
@@ -1126,7 +1127,7 @@
               <w14:ligatures w14:val="standardContextual"/>
             </w:rPr>
           </w:pPr>
-          <w:hyperlink w:anchor="_Toc179322765" w:history="1">
+          <w:hyperlink w:anchor="_Toc179358651" w:history="1">
             <w:r>
               <w:rPr>
                 <w:rStyle w:val="Hyperlink"/>
@@ -1172,7 +1173,7 @@
                 <w:noProof/>
                 <w:webHidden/>
               </w:rPr>
-              <w:instrText xml:space="preserve"> PAGEREF _Toc179322765 \h </w:instrText>
+              <w:instrText xml:space="preserve"> PAGEREF _Toc179358651 \h </w:instrText>
             </w:r>
             <w:r>
               <w:rPr>
@@ -1220,7 +1221,7 @@
               <w14:ligatures w14:val="standardContextual"/>
             </w:rPr>
           </w:pPr>
-          <w:hyperlink w:anchor="_Toc179322766" w:history="1">
+          <w:hyperlink w:anchor="_Toc179358652" w:history="1">
             <w:r>
               <w:rPr>
                 <w:rStyle w:val="Hyperlink"/>
@@ -1266,7 +1267,7 @@
                 <w:noProof/>
                 <w:webHidden/>
               </w:rPr>
-              <w:instrText xml:space="preserve"> PAGEREF _Toc179322766 \h </w:instrText>
+              <w:instrText xml:space="preserve"> PAGEREF _Toc179358652 \h </w:instrText>
             </w:r>
             <w:r>
               <w:rPr>
@@ -1314,7 +1315,7 @@
               <w14:ligatures w14:val="standardContextual"/>
             </w:rPr>
           </w:pPr>
-          <w:hyperlink w:anchor="_Toc179322767" w:history="1">
+          <w:hyperlink w:anchor="_Toc179358653" w:history="1">
             <w:r>
               <w:rPr>
                 <w:rStyle w:val="Hyperlink"/>
@@ -1360,7 +1361,7 @@
                 <w:noProof/>
                 <w:webHidden/>
               </w:rPr>
-              <w:instrText xml:space="preserve"> PAGEREF _Toc179322767 \h </w:instrText>
+              <w:instrText xml:space="preserve"> PAGEREF _Toc179358653 \h </w:instrText>
             </w:r>
             <w:r>
               <w:rPr>
@@ -1408,7 +1409,7 @@
               <w14:ligatures w14:val="standardContextual"/>
             </w:rPr>
           </w:pPr>
-          <w:hyperlink w:anchor="_Toc179322768" w:history="1">
+          <w:hyperlink w:anchor="_Toc179358654" w:history="1">
             <w:r>
               <w:rPr>
                 <w:rStyle w:val="Hyperlink"/>
@@ -1454,7 +1455,7 @@
                 <w:noProof/>
                 <w:webHidden/>
               </w:rPr>
-              <w:instrText xml:space="preserve"> PAGEREF _Toc179322768 \h </w:instrText>
+              <w:instrText xml:space="preserve"> PAGEREF _Toc179358654 \h </w:instrText>
             </w:r>
             <w:r>
               <w:rPr>
@@ -1501,7 +1502,7 @@
               <w14:ligatures w14:val="standardContextual"/>
             </w:rPr>
           </w:pPr>
-          <w:hyperlink w:anchor="_Toc179322769" w:history="1">
+          <w:hyperlink w:anchor="_Toc179358655" w:history="1">
             <w:r>
               <w:rPr>
                 <w:rStyle w:val="Hyperlink"/>
@@ -1528,7 +1529,7 @@
                 <w:noProof/>
                 <w:webHidden/>
               </w:rPr>
-              <w:instrText xml:space="preserve"> PAGEREF _Toc179322769 \h </w:instrText>
+              <w:instrText xml:space="preserve"> PAGEREF _Toc179358655 \h </w:instrText>
             </w:r>
             <w:r>
               <w:rPr>
@@ -1575,7 +1576,7 @@
               <w14:ligatures w14:val="standardContextual"/>
             </w:rPr>
           </w:pPr>
-          <w:hyperlink w:anchor="_Toc179322770" w:history="1">
+          <w:hyperlink w:anchor="_Toc179358656" w:history="1">
             <w:r>
               <w:rPr>
                 <w:rStyle w:val="Hyperlink"/>
@@ -1602,7 +1603,7 @@
                 <w:noProof/>
                 <w:webHidden/>
               </w:rPr>
-              <w:instrText xml:space="preserve"> PAGEREF _Toc179322770 \h </w:instrText>
+              <w:instrText xml:space="preserve"> PAGEREF _Toc179358656 \h </w:instrText>
             </w:r>
             <w:r>
               <w:rPr>
@@ -1650,7 +1651,7 @@
               <w14:ligatures w14:val="standardContextual"/>
             </w:rPr>
           </w:pPr>
-          <w:hyperlink w:anchor="_Toc179322771" w:history="1">
+          <w:hyperlink w:anchor="_Toc179358657" w:history="1">
             <w:r>
               <w:rPr>
                 <w:rStyle w:val="Hyperlink"/>
@@ -1696,7 +1697,7 @@
                 <w:noProof/>
                 <w:webHidden/>
               </w:rPr>
-              <w:instrText xml:space="preserve"> PAGEREF _Toc179322771 \h </w:instrText>
+              <w:instrText xml:space="preserve"> PAGEREF _Toc179358657 \h </w:instrText>
             </w:r>
             <w:r>
               <w:rPr>
@@ -1743,7 +1744,7 @@
               <w14:ligatures w14:val="standardContextual"/>
             </w:rPr>
           </w:pPr>
-          <w:hyperlink w:anchor="_Toc179322772" w:history="1">
+          <w:hyperlink w:anchor="_Toc179358658" w:history="1">
             <w:r>
               <w:rPr>
                 <w:rStyle w:val="Hyperlink"/>
@@ -1770,7 +1771,7 @@
                 <w:noProof/>
                 <w:webHidden/>
               </w:rPr>
-              <w:instrText xml:space="preserve"> PAGEREF _Toc179322772 \h </w:instrText>
+              <w:instrText xml:space="preserve"> PAGEREF _Toc179358658 \h </w:instrText>
             </w:r>
             <w:r>
               <w:rPr>
@@ -1817,7 +1818,7 @@
               <w14:ligatures w14:val="standardContextual"/>
             </w:rPr>
           </w:pPr>
-          <w:hyperlink w:anchor="_Toc179322773" w:history="1">
+          <w:hyperlink w:anchor="_Toc179358659" w:history="1">
             <w:r>
               <w:rPr>
                 <w:rStyle w:val="Hyperlink"/>
@@ -1844,7 +1845,7 @@
                 <w:noProof/>
                 <w:webHidden/>
               </w:rPr>
-              <w:instrText xml:space="preserve"> PAGEREF _Toc179322773 \h </w:instrText>
+              <w:instrText xml:space="preserve"> PAGEREF _Toc179358659 \h </w:instrText>
             </w:r>
             <w:r>
               <w:rPr>
@@ -1892,7 +1893,7 @@
               <w14:ligatures w14:val="standardContextual"/>
             </w:rPr>
           </w:pPr>
-          <w:hyperlink w:anchor="_Toc179322774" w:history="1">
+          <w:hyperlink w:anchor="_Toc179358660" w:history="1">
             <w:r>
               <w:rPr>
                 <w:rStyle w:val="Hyperlink"/>
@@ -1968,7 +1969,7 @@
                 <w:noProof/>
                 <w:webHidden/>
               </w:rPr>
-              <w:instrText xml:space="preserve"> PAGEREF _Toc179322774 \h </w:instrText>
+              <w:instrText xml:space="preserve"> PAGEREF _Toc179358660 \h </w:instrText>
             </w:r>
             <w:r>
               <w:rPr>
@@ -2016,7 +2017,7 @@
               <w14:ligatures w14:val="standardContextual"/>
             </w:rPr>
           </w:pPr>
-          <w:hyperlink w:anchor="_Toc179322775" w:history="1">
+          <w:hyperlink w:anchor="_Toc179358661" w:history="1">
             <w:r>
               <w:rPr>
                 <w:rStyle w:val="Hyperlink"/>
@@ -2062,7 +2063,7 @@
                 <w:noProof/>
                 <w:webHidden/>
               </w:rPr>
-              <w:instrText xml:space="preserve"> PAGEREF _Toc179322775 \h </w:instrText>
+              <w:instrText xml:space="preserve"> PAGEREF _Toc179358661 \h </w:instrText>
             </w:r>
             <w:r>
               <w:rPr>
@@ -2106,7 +2107,7 @@
               <w14:ligatures w14:val="standardContextual"/>
             </w:rPr>
           </w:pPr>
-          <w:hyperlink w:anchor="_Toc179322776" w:history="1">
+          <w:hyperlink w:anchor="_Toc179358662" w:history="1">
             <w:r>
               <w:rPr>
                 <w:rStyle w:val="Hyperlink"/>
@@ -2152,7 +2153,7 @@
                 <w:noProof/>
                 <w:webHidden/>
               </w:rPr>
-              <w:instrText xml:space="preserve"> PAGEREF _Toc179322776 \h </w:instrText>
+              <w:instrText xml:space="preserve"> PAGEREF _Toc179358662 \h </w:instrText>
             </w:r>
             <w:r>
               <w:rPr>
@@ -2200,7 +2201,7 @@
               <w14:ligatures w14:val="standardContextual"/>
             </w:rPr>
           </w:pPr>
-          <w:hyperlink w:anchor="_Toc179322777" w:history="1">
+          <w:hyperlink w:anchor="_Toc179358663" w:history="1">
             <w:r>
               <w:rPr>
                 <w:rStyle w:val="Hyperlink"/>
@@ -2246,7 +2247,7 @@
                 <w:noProof/>
                 <w:webHidden/>
               </w:rPr>
-              <w:instrText xml:space="preserve"> PAGEREF _Toc179322777 \h </w:instrText>
+              <w:instrText xml:space="preserve"> PAGEREF _Toc179358663 \h </w:instrText>
             </w:r>
             <w:r>
               <w:rPr>
@@ -2294,7 +2295,7 @@
               <w14:ligatures w14:val="standardContextual"/>
             </w:rPr>
           </w:pPr>
-          <w:hyperlink w:anchor="_Toc179322778" w:history="1">
+          <w:hyperlink w:anchor="_Toc179358664" w:history="1">
             <w:r>
               <w:rPr>
                 <w:rStyle w:val="Hyperlink"/>
@@ -2340,7 +2341,7 @@
                 <w:noProof/>
                 <w:webHidden/>
               </w:rPr>
-              <w:instrText xml:space="preserve"> PAGEREF _Toc179322778 \h </w:instrText>
+              <w:instrText xml:space="preserve"> PAGEREF _Toc179358664 \h </w:instrText>
             </w:r>
             <w:r>
               <w:rPr>
@@ -2388,7 +2389,7 @@
               <w14:ligatures w14:val="standardContextual"/>
             </w:rPr>
           </w:pPr>
-          <w:hyperlink w:anchor="_Toc179322779" w:history="1">
+          <w:hyperlink w:anchor="_Toc179358665" w:history="1">
             <w:r>
               <w:rPr>
                 <w:rStyle w:val="Hyperlink"/>
@@ -2434,7 +2435,7 @@
                 <w:noProof/>
                 <w:webHidden/>
               </w:rPr>
-              <w:instrText xml:space="preserve"> PAGEREF _Toc179322779 \h </w:instrText>
+              <w:instrText xml:space="preserve"> PAGEREF _Toc179358665 \h </w:instrText>
             </w:r>
             <w:r>
               <w:rPr>
@@ -2482,7 +2483,7 @@
               <w14:ligatures w14:val="standardContextual"/>
             </w:rPr>
           </w:pPr>
-          <w:hyperlink w:anchor="_Toc179322780" w:history="1">
+          <w:hyperlink w:anchor="_Toc179358666" w:history="1">
             <w:r>
               <w:rPr>
                 <w:rStyle w:val="Hyperlink"/>
@@ -2528,7 +2529,7 @@
                 <w:noProof/>
                 <w:webHidden/>
               </w:rPr>
-              <w:instrText xml:space="preserve"> PAGEREF _Toc179322780 \h </w:instrText>
+              <w:instrText xml:space="preserve"> PAGEREF _Toc179358666 \h </w:instrText>
             </w:r>
             <w:r>
               <w:rPr>
@@ -2576,7 +2577,7 @@
               <w14:ligatures w14:val="standardContextual"/>
             </w:rPr>
           </w:pPr>
-          <w:hyperlink w:anchor="_Toc179322781" w:history="1">
+          <w:hyperlink w:anchor="_Toc179358667" w:history="1">
             <w:r>
               <w:rPr>
                 <w:rStyle w:val="Hyperlink"/>
@@ -2622,7 +2623,7 @@
                 <w:noProof/>
                 <w:webHidden/>
               </w:rPr>
-              <w:instrText xml:space="preserve"> PAGEREF _Toc179322781 \h </w:instrText>
+              <w:instrText xml:space="preserve"> PAGEREF _Toc179358667 \h </w:instrText>
             </w:r>
             <w:r>
               <w:rPr>
@@ -2666,7 +2667,7 @@
               <w14:ligatures w14:val="standardContextual"/>
             </w:rPr>
           </w:pPr>
-          <w:hyperlink w:anchor="_Toc179322782" w:history="1">
+          <w:hyperlink w:anchor="_Toc179358668" w:history="1">
             <w:r>
               <w:rPr>
                 <w:rStyle w:val="Hyperlink"/>
@@ -2712,7 +2713,7 @@
                 <w:noProof/>
                 <w:webHidden/>
               </w:rPr>
-              <w:instrText xml:space="preserve"> PAGEREF _Toc179322782 \h </w:instrText>
+              <w:instrText xml:space="preserve"> PAGEREF _Toc179358668 \h </w:instrText>
             </w:r>
             <w:r>
               <w:rPr>
@@ -2756,7 +2757,7 @@
               <w14:ligatures w14:val="standardContextual"/>
             </w:rPr>
           </w:pPr>
-          <w:hyperlink w:anchor="_Toc179322783" w:history="1">
+          <w:hyperlink w:anchor="_Toc179358669" w:history="1">
             <w:r>
               <w:rPr>
                 <w:rStyle w:val="Hyperlink"/>
@@ -2802,7 +2803,7 @@
                 <w:noProof/>
                 <w:webHidden/>
               </w:rPr>
-              <w:instrText xml:space="preserve"> PAGEREF _Toc179322783 \h </w:instrText>
+              <w:instrText xml:space="preserve"> PAGEREF _Toc179358669 \h </w:instrText>
             </w:r>
             <w:r>
               <w:rPr>
@@ -2850,7 +2851,7 @@
       <w:pPr>
         <w:pStyle w:val="Heading1"/>
       </w:pPr>
-      <w:bookmarkStart w:id="0" w:name="_Toc179322755"/>
+      <w:bookmarkStart w:id="0" w:name="_Toc179358641"/>
       <w:r>
         <w:lastRenderedPageBreak/>
         <w:t>Project b</w:t>
@@ -2864,7 +2865,7 @@
       <w:pPr>
         <w:pStyle w:val="Heading2"/>
       </w:pPr>
-      <w:bookmarkStart w:id="1" w:name="_Toc179322756"/>
+      <w:bookmarkStart w:id="1" w:name="_Toc179358642"/>
       <w:r>
         <w:t>Introduction</w:t>
       </w:r>
@@ -2886,7 +2887,7 @@
       <w:pPr>
         <w:pStyle w:val="Heading2"/>
       </w:pPr>
-      <w:bookmarkStart w:id="2" w:name="_Toc179322757"/>
+      <w:bookmarkStart w:id="2" w:name="_Toc179358643"/>
       <w:r>
         <w:t>Objectives</w:t>
       </w:r>
@@ -2896,7 +2897,7 @@
       <w:pPr>
         <w:pStyle w:val="Heading3"/>
       </w:pPr>
-      <w:bookmarkStart w:id="3" w:name="_Toc179322758"/>
+      <w:bookmarkStart w:id="3" w:name="_Toc179358644"/>
       <w:r>
         <w:t>1.</w:t>
       </w:r>
@@ -3073,7 +3074,7 @@
       <w:pPr>
         <w:pStyle w:val="Heading3"/>
       </w:pPr>
-      <w:bookmarkStart w:id="4" w:name="_Toc179322759"/>
+      <w:bookmarkStart w:id="4" w:name="_Toc179358645"/>
       <w:r>
         <w:lastRenderedPageBreak/>
         <w:t>1.2.2</w:t>
@@ -3215,7 +3216,7 @@
       <w:pPr>
         <w:pStyle w:val="Heading2"/>
       </w:pPr>
-      <w:bookmarkStart w:id="5" w:name="_Toc179322760"/>
+      <w:bookmarkStart w:id="5" w:name="_Toc179358646"/>
       <w:r>
         <w:t>Scope</w:t>
       </w:r>
@@ -3314,7 +3315,7 @@
       <w:pPr>
         <w:pStyle w:val="Heading2"/>
       </w:pPr>
-      <w:bookmarkStart w:id="6" w:name="_Toc179322761"/>
+      <w:bookmarkStart w:id="6" w:name="_Toc179358647"/>
       <w:r>
         <w:lastRenderedPageBreak/>
         <w:t>Deliverables</w:t>
@@ -3325,7 +3326,7 @@
       <w:pPr>
         <w:pStyle w:val="Heading3"/>
       </w:pPr>
-      <w:bookmarkStart w:id="7" w:name="_Toc179322762"/>
+      <w:bookmarkStart w:id="7" w:name="_Toc179358648"/>
       <w:r>
         <w:t>1.4.1 Software</w:t>
       </w:r>
@@ -3565,15 +3566,24 @@
     <w:p>
       <w:pPr>
         <w:pStyle w:val="Heading3"/>
-      </w:pPr>
-      <w:bookmarkStart w:id="8" w:name="_Toc179322763"/>
-      <w:r>
+        <w:rPr>
+          <w:highlight w:val="yellow"/>
+        </w:rPr>
+      </w:pPr>
+      <w:bookmarkStart w:id="8" w:name="_Toc179358649"/>
+      <w:r>
+        <w:rPr>
+          <w:highlight w:val="yellow"/>
+        </w:rPr>
         <w:t>1.4.2 Documents</w:t>
       </w:r>
       <w:bookmarkEnd w:id="8"/>
     </w:p>
     <w:p>
       <w:r>
+        <w:rPr>
+          <w:highlight w:val="yellow"/>
+        </w:rPr>
         <w:t>Two key documents will be produced as part of the project:</w:t>
       </w:r>
     </w:p>
@@ -3638,7 +3648,7 @@
       <w:pPr>
         <w:pStyle w:val="Heading2"/>
       </w:pPr>
-      <w:bookmarkStart w:id="9" w:name="_Toc179322764"/>
+      <w:bookmarkStart w:id="9" w:name="_Toc179358650"/>
       <w:r>
         <w:t>Assumptions</w:t>
       </w:r>
@@ -3661,7 +3671,7 @@
       <w:pPr>
         <w:pStyle w:val="Heading1"/>
       </w:pPr>
-      <w:bookmarkStart w:id="10" w:name="_Toc179322765"/>
+      <w:bookmarkStart w:id="10" w:name="_Toc179358651"/>
       <w:r>
         <w:lastRenderedPageBreak/>
         <w:t>Project</w:t>
@@ -3678,7 +3688,7 @@
       <w:pPr>
         <w:pStyle w:val="Heading2"/>
       </w:pPr>
-      <w:bookmarkStart w:id="11" w:name="_Toc179322766"/>
+      <w:bookmarkStart w:id="11" w:name="_Toc179358652"/>
       <w:r>
         <w:t xml:space="preserve">Project </w:t>
       </w:r>
@@ -3708,7 +3718,7 @@
       <w:pPr>
         <w:pStyle w:val="Heading2"/>
       </w:pPr>
-      <w:bookmarkStart w:id="12" w:name="_Toc179322767"/>
+      <w:bookmarkStart w:id="12" w:name="_Toc179358653"/>
       <w:r>
         <w:t>Project operation</w:t>
       </w:r>
@@ -3807,7 +3817,7 @@
       <w:pPr>
         <w:pStyle w:val="Heading2"/>
       </w:pPr>
-      <w:bookmarkStart w:id="13" w:name="_Toc179322768"/>
+      <w:bookmarkStart w:id="13" w:name="_Toc179358654"/>
       <w:r>
         <w:lastRenderedPageBreak/>
         <w:t>Options</w:t>
@@ -3818,7 +3828,7 @@
       <w:pPr>
         <w:pStyle w:val="Heading3"/>
       </w:pPr>
-      <w:bookmarkStart w:id="14" w:name="_Toc179322769"/>
+      <w:bookmarkStart w:id="14" w:name="_Toc179358655"/>
       <w:r>
         <w:t>2.3.1</w:t>
       </w:r>
@@ -3852,7 +3862,7 @@
       <w:pPr>
         <w:pStyle w:val="Heading3"/>
       </w:pPr>
-      <w:bookmarkStart w:id="15" w:name="_Toc179322770"/>
+      <w:bookmarkStart w:id="15" w:name="_Toc179358656"/>
       <w:r>
         <w:t>2.3.2</w:t>
       </w:r>
@@ -3891,7 +3901,7 @@
       <w:pPr>
         <w:pStyle w:val="Heading2"/>
       </w:pPr>
-      <w:bookmarkStart w:id="16" w:name="_Toc179322771"/>
+      <w:bookmarkStart w:id="16" w:name="_Toc179358657"/>
       <w:r>
         <w:t>Risk analysis</w:t>
       </w:r>
@@ -3904,7 +3914,7 @@
       <w:pPr>
         <w:pStyle w:val="Heading3"/>
       </w:pPr>
-      <w:bookmarkStart w:id="17" w:name="_Toc179322772"/>
+      <w:bookmarkStart w:id="17" w:name="_Toc179358658"/>
       <w:r>
         <w:t>2.4.1 Risk Matrix</w:t>
       </w:r>
@@ -4989,7 +4999,7 @@
       <w:pPr>
         <w:pStyle w:val="Heading3"/>
       </w:pPr>
-      <w:bookmarkStart w:id="18" w:name="_Toc179322773"/>
+      <w:bookmarkStart w:id="18" w:name="_Toc179358659"/>
       <w:r>
         <w:lastRenderedPageBreak/>
         <w:t>2.4.2 Risk Analysis</w:t>
@@ -6017,7 +6027,7 @@
       <w:pPr>
         <w:pStyle w:val="Heading2"/>
       </w:pPr>
-      <w:bookmarkStart w:id="19" w:name="_Toc179322774"/>
+      <w:bookmarkStart w:id="19" w:name="_Toc179358660"/>
       <w:r>
         <w:t>Ethical and legal considerations</w:t>
       </w:r>
@@ -6077,7 +6087,7 @@
       <w:pPr>
         <w:pStyle w:val="Heading2"/>
       </w:pPr>
-      <w:bookmarkStart w:id="20" w:name="_Toc179322775"/>
+      <w:bookmarkStart w:id="20" w:name="_Toc179358661"/>
       <w:r>
         <w:t>Commercial considerations</w:t>
       </w:r>
@@ -6596,10 +6606,7 @@
         <w:t xml:space="preserve"> it </w:t>
       </w:r>
       <w:r>
-        <w:t>has</w:t>
-      </w:r>
-      <w:r>
-        <w:t xml:space="preserve"> relevance to</w:t>
+        <w:t>offers potential contribution to</w:t>
       </w:r>
       <w:r>
         <w:t xml:space="preserve"> </w:t>
@@ -6618,7 +6625,7 @@
       <w:pPr>
         <w:pStyle w:val="Heading1"/>
       </w:pPr>
-      <w:bookmarkStart w:id="21" w:name="_Toc179322776"/>
+      <w:bookmarkStart w:id="21" w:name="_Toc179358662"/>
       <w:r>
         <w:lastRenderedPageBreak/>
         <w:t>Project methodology and outcomes</w:t>
@@ -6629,7 +6636,7 @@
       <w:pPr>
         <w:pStyle w:val="Heading2"/>
       </w:pPr>
-      <w:bookmarkStart w:id="22" w:name="_Toc179322777"/>
+      <w:bookmarkStart w:id="22" w:name="_Toc179358663"/>
       <w:r>
         <w:t>Initial project plan</w:t>
       </w:r>
@@ -6643,7 +6650,7 @@
           <w:numId w:val="1"/>
         </w:numPr>
       </w:pPr>
-      <w:bookmarkStart w:id="23" w:name="_Toc179322778"/>
+      <w:bookmarkStart w:id="23" w:name="_Toc179358664"/>
       <w:r>
         <w:t>Tasks and milestones</w:t>
       </w:r>
@@ -6688,7 +6695,7 @@
           <w:numId w:val="1"/>
         </w:numPr>
       </w:pPr>
-      <w:bookmarkStart w:id="24" w:name="_Toc179322779"/>
+      <w:bookmarkStart w:id="24" w:name="_Toc179358665"/>
       <w:r>
         <w:t xml:space="preserve">Schedule </w:t>
       </w:r>
@@ -6762,30 +6769,134 @@
       <w:pPr>
         <w:pStyle w:val="Heading2"/>
       </w:pPr>
-      <w:bookmarkStart w:id="25" w:name="_Toc179322780"/>
+      <w:bookmarkStart w:id="25" w:name="_Toc179358666"/>
       <w:r>
         <w:t>Project control</w:t>
       </w:r>
       <w:bookmarkEnd w:id="25"/>
     </w:p>
     <w:p>
+      <w:r>
+        <w:t>To manage the project effectively, upcoming tasks from the project schedule will be added to a separate task board (Trello) such that their progress can be monitored.</w:t>
+      </w:r>
+      <w:r>
+        <w:t xml:space="preserve"> </w:t>
+      </w:r>
+      <w:r>
+        <w:t>Progress on tasks, especially deliverables and milestones will be discussed transparently with the project supervisor</w:t>
+      </w:r>
+      <w:r>
+        <w:t xml:space="preserve">, and </w:t>
+      </w:r>
+      <w:r>
+        <w:t>with reference to the</w:t>
+      </w:r>
+      <w:r>
+        <w:t xml:space="preserve"> project schedule.</w:t>
+      </w:r>
+      <w:r>
+        <w:t xml:space="preserve"> </w:t>
+      </w:r>
+      <w:r>
+        <w:t xml:space="preserve">This </w:t>
+      </w:r>
+      <w:r>
+        <w:t>will</w:t>
+      </w:r>
+      <w:r>
+        <w:t xml:space="preserve"> </w:t>
+      </w:r>
+      <w:r>
+        <w:t>give opportunity to adapt</w:t>
+      </w:r>
+      <w:r>
+        <w:t xml:space="preserve"> the plan if </w:t>
+      </w:r>
+      <w:r>
+        <w:t>necessary</w:t>
+      </w:r>
+      <w:r>
+        <w:t>.</w:t>
+      </w:r>
+    </w:p>
+    <w:p>
+      <w:r>
+        <w:t>The solution</w:t>
+      </w:r>
+      <w:r>
+        <w:t xml:space="preserve"> quality and </w:t>
+      </w:r>
+      <w:r>
+        <w:t>time-efficiency of the software will be assessed as part of each software release.</w:t>
+      </w:r>
+      <w:r>
+        <w:t xml:space="preserve"> The project will conclude with a comparative case study and an assessment o</w:t>
+      </w:r>
+      <w:r>
+        <w:t>n functional and non-functional requirements met.</w:t>
+      </w:r>
+      <w:r>
+        <w:t xml:space="preserve"> </w:t>
+      </w:r>
+      <w:r>
+        <w:t>Following this, the</w:t>
+      </w:r>
+      <w:r>
+        <w:t xml:space="preserve"> overall success of the project can be evaluated with reference to the </w:t>
+      </w:r>
+      <w:r>
+        <w:t xml:space="preserve">original </w:t>
+      </w:r>
+      <w:r>
+        <w:t>aims and objectives.</w:t>
+      </w:r>
+      <w:r>
+        <w:t xml:space="preserve"> A successful project would see the development of a proficient alignment tool, compatible with existing bioinformatics file formats and </w:t>
+      </w:r>
+      <w:r>
+        <w:t>accompanied by</w:t>
+      </w:r>
+      <w:r>
+        <w:t xml:space="preserve"> an evidenced account of its performance relative to available alternatives.</w:t>
+      </w:r>
+    </w:p>
+    <w:p/>
+    <w:p>
+      <w:pPr>
+        <w:pStyle w:val="Heading2"/>
+      </w:pPr>
+      <w:bookmarkStart w:id="26" w:name="_Toc179358667"/>
+      <w:r>
+        <w:t>Project evaluation</w:t>
+      </w:r>
+      <w:bookmarkEnd w:id="26"/>
+    </w:p>
+    <w:p>
       <w:pPr>
         <w:pStyle w:val="Advice"/>
       </w:pPr>
       <w:r>
-        <w:t>How will you manage the project</w:t>
-      </w:r>
-      <w:r>
-        <w:t xml:space="preserve"> day-to-day</w:t>
-      </w:r>
-      <w:r>
-        <w:t xml:space="preserve">?  How will its performance be monitored?  How </w:t>
-      </w:r>
-      <w:r>
-        <w:t>w</w:t>
-      </w:r>
-      <w:r>
-        <w:t>ill you judge if it has been successful?</w:t>
+        <w:t>How will you evaluate the project’s artefacts and overall outcomes?  What user evaluation will you do?</w:t>
+      </w:r>
+      <w:r>
+        <w:t xml:space="preserve">  Do not underestimate the importance of </w:t>
+      </w:r>
+      <w:proofErr w:type="gramStart"/>
+      <w:r>
+        <w:t>this,</w:t>
+      </w:r>
+      <w:r>
+        <w:t xml:space="preserve"> and</w:t>
+      </w:r>
+      <w:proofErr w:type="gramEnd"/>
+      <w:r>
+        <w:t xml:space="preserve"> include clear details of how you will do the evaluation.</w:t>
+      </w:r>
+      <w:r>
+        <w:t xml:space="preserve">  Remember that if you intend to test your outputs on people, you must </w:t>
+      </w:r>
+      <w:r>
+        <w:t>declare this in your ethics review.</w:t>
       </w:r>
     </w:p>
     <w:p>
@@ -6795,52 +6906,9 @@
     </w:p>
     <w:p>
       <w:pPr>
-        <w:pStyle w:val="Heading2"/>
-      </w:pPr>
-      <w:bookmarkStart w:id="26" w:name="_Toc179322781"/>
-      <w:r>
-        <w:t>Project evaluation</w:t>
-      </w:r>
-      <w:bookmarkEnd w:id="26"/>
-    </w:p>
-    <w:p>
-      <w:pPr>
-        <w:pStyle w:val="Advice"/>
-      </w:pPr>
-      <w:r>
-        <w:t>How will you evaluate the project’s artefacts and overall outcomes?  What user evaluation will you do?</w:t>
-      </w:r>
-      <w:r>
-        <w:t xml:space="preserve">  Do not underestimate the importance of </w:t>
-      </w:r>
-      <w:proofErr w:type="gramStart"/>
-      <w:r>
-        <w:t>this,</w:t>
-      </w:r>
-      <w:r>
-        <w:t xml:space="preserve"> and</w:t>
-      </w:r>
-      <w:proofErr w:type="gramEnd"/>
-      <w:r>
-        <w:t xml:space="preserve"> include clear details of how you will do the evaluation.</w:t>
-      </w:r>
-      <w:r>
-        <w:t xml:space="preserve">  Remember that if you intend to test your outputs on people, you must </w:t>
-      </w:r>
-      <w:r>
-        <w:t>declare this in your ethics review.</w:t>
-      </w:r>
-    </w:p>
-    <w:p>
-      <w:r>
-        <w:t>Delete the red paragraphs and replace this one with your content (use the “Normal” paragraph style).</w:t>
-      </w:r>
-    </w:p>
-    <w:p>
-      <w:pPr>
         <w:pStyle w:val="Heading1"/>
       </w:pPr>
-      <w:bookmarkStart w:id="27" w:name="_Toc179322782"/>
+      <w:bookmarkStart w:id="27" w:name="_Toc179358668"/>
       <w:r>
         <w:lastRenderedPageBreak/>
         <w:t>References</w:t>
@@ -6865,7 +6933,7 @@
       <w:pPr>
         <w:pStyle w:val="Heading1"/>
       </w:pPr>
-      <w:bookmarkStart w:id="28" w:name="_Toc179322783"/>
+      <w:bookmarkStart w:id="28" w:name="_Toc179358669"/>
       <w:r>
         <w:lastRenderedPageBreak/>
         <w:t>Appendix a</w:t>

</xml_diff>

<commit_message>
started a task list as a table, other small PDD changes
</commit_message>
<xml_diff>
--- a/Docs/2024-25 PDD WIP.docx
+++ b/Docs/2024-25 PDD WIP.docx
@@ -3223,6 +3223,11 @@
       <w:bookmarkEnd w:id="5"/>
     </w:p>
     <w:p>
+      <w:pPr>
+        <w:rPr>
+          <w:highlight w:val="yellow"/>
+        </w:rPr>
+      </w:pPr>
       <w:r>
         <w:t xml:space="preserve">This project will </w:t>
       </w:r>
@@ -3245,20 +3250,37 @@
         <w:t xml:space="preserve"> methodology and leverage metaheuristic algorithms to tackle the MSA problem. A series of experiments will be undertaken with the goal of improving each successive iteration of the software</w:t>
       </w:r>
       <w:r>
-        <w:t xml:space="preserve"> – to be released at intervals along</w:t>
-      </w:r>
-      <w:r>
+        <w:t xml:space="preserve"> – to be released at intervals </w:t>
+      </w:r>
+      <w:r>
+        <w:rPr>
+          <w:highlight w:val="yellow"/>
+        </w:rPr>
+        <w:t>along</w:t>
+      </w:r>
+      <w:r>
+        <w:rPr>
+          <w:highlight w:val="yellow"/>
+        </w:rPr>
         <w:t>side</w:t>
       </w:r>
       <w:r>
+        <w:rPr>
+          <w:highlight w:val="yellow"/>
+        </w:rPr>
         <w:t xml:space="preserve"> details of its performance on benchmark testcases.</w:t>
       </w:r>
     </w:p>
     <w:p>
-      <w:r>
+      <w:pPr>
         <w:rPr>
           <w:highlight w:val="yellow"/>
         </w:rPr>
+      </w:pPr>
+      <w:r>
+        <w:rPr>
+          <w:highlight w:val="yellow"/>
+        </w:rPr>
         <w:t xml:space="preserve">The project should conclude with a comparative case study, comparing the performance of developed tool against established alternatives such as MAFFT, Muscle and </w:t>
       </w:r>
       <w:proofErr w:type="spellStart"/>
@@ -3278,20 +3300,35 @@
     </w:p>
     <w:p>
       <w:r>
+        <w:rPr>
+          <w:highlight w:val="yellow"/>
+        </w:rPr>
         <w:t xml:space="preserve">Despite being a key feature of some sequence alignment packages such as </w:t>
       </w:r>
       <w:proofErr w:type="spellStart"/>
       <w:r>
+        <w:rPr>
+          <w:highlight w:val="yellow"/>
+        </w:rPr>
         <w:t>ClustalX</w:t>
       </w:r>
       <w:proofErr w:type="spellEnd"/>
       <w:r>
+        <w:rPr>
+          <w:highlight w:val="yellow"/>
+        </w:rPr>
         <w:t>, the development of a rich graphical user interface (GUI) lies outside the scope of this project. Instead, emphasis is placed on producing high</w:t>
       </w:r>
       <w:r>
+        <w:rPr>
+          <w:highlight w:val="yellow"/>
+        </w:rPr>
         <w:t>-</w:t>
       </w:r>
       <w:r>
+        <w:rPr>
+          <w:highlight w:val="yellow"/>
+        </w:rPr>
         <w:t>quality alignments in a time-efficient manner.</w:t>
       </w:r>
     </w:p>
@@ -3566,24 +3603,15 @@
     <w:p>
       <w:pPr>
         <w:pStyle w:val="Heading3"/>
-        <w:rPr>
-          <w:highlight w:val="yellow"/>
-        </w:rPr>
       </w:pPr>
       <w:bookmarkStart w:id="8" w:name="_Toc179358649"/>
       <w:r>
-        <w:rPr>
-          <w:highlight w:val="yellow"/>
-        </w:rPr>
         <w:t>1.4.2 Documents</w:t>
       </w:r>
       <w:bookmarkEnd w:id="8"/>
     </w:p>
     <w:p>
       <w:r>
-        <w:rPr>
-          <w:highlight w:val="yellow"/>
-        </w:rPr>
         <w:t>Two key documents will be produced as part of the project:</w:t>
       </w:r>
     </w:p>
@@ -3643,27 +3671,77 @@
     </w:p>
     <w:p/>
     <w:p/>
+    <w:p>
+      <w:pPr>
+        <w:pStyle w:val="Heading2"/>
+      </w:pPr>
+      <w:bookmarkStart w:id="9" w:name="_Toc144892526"/>
+      <w:r>
+        <w:lastRenderedPageBreak/>
+        <w:t>Constraints</w:t>
+      </w:r>
+      <w:bookmarkEnd w:id="9"/>
+    </w:p>
+    <w:p>
+      <w:r>
+        <w:t xml:space="preserve">In order to be a viable choice of alignment tool </w:t>
+      </w:r>
+      <w:r>
+        <w:t>for</w:t>
+      </w:r>
+      <w:r>
+        <w:t xml:space="preserve"> bioinformaticians, the software must be compatible with established bioinformatics file formats. </w:t>
+      </w:r>
+    </w:p>
+    <w:p>
+      <w:r>
+        <w:t>With existing</w:t>
+      </w:r>
+      <w:r>
+        <w:t xml:space="preserve"> </w:t>
+      </w:r>
+      <w:r>
+        <w:t>alignment tools in mind, a suitable format should be chosen for reading sets of sequences as input, and outputting alignments of sequences respectively. Potential formats to consider for outputting alignments include FASTA, PHYLIP and NEXUS.</w:t>
+      </w:r>
+    </w:p>
     <w:p/>
     <w:p>
       <w:pPr>
         <w:pStyle w:val="Heading2"/>
       </w:pPr>
-      <w:bookmarkStart w:id="9" w:name="_Toc179358650"/>
+      <w:bookmarkStart w:id="10" w:name="_Toc179358650"/>
       <w:r>
         <w:t>Assumptions</w:t>
       </w:r>
-      <w:bookmarkEnd w:id="9"/>
-    </w:p>
-    <w:p>
-      <w:r>
-        <w:t>This work is predicated on the assumption that the performance of alignment software as assessed via structural benchmarking is indicative of the tool's real-world performance at Multiple Sequence Alignment (MSA). An assumption of this nature is necessary as none of the project staff are bioinformaticians, and an external review cannot be commissioned due to financial constraints.</w:t>
-      </w:r>
-    </w:p>
-    <w:p>
-      <w:r>
+      <w:bookmarkEnd w:id="10"/>
+    </w:p>
+    <w:p>
+      <w:pPr>
+        <w:rPr>
+          <w:highlight w:val="green"/>
+        </w:rPr>
+      </w:pPr>
+      <w:r>
+        <w:t xml:space="preserve">This work is predicated on the assumption that the performance of alignment software as assessed via structural benchmarking is indicative of the tool's real-world performance at Multiple Sequence Alignment (MSA). An assumption of this nature is necessary as none of the project staff are </w:t>
+      </w:r>
+      <w:r>
+        <w:rPr>
+          <w:highlight w:val="green"/>
+        </w:rPr>
+        <w:t>bioinformaticians, and an external review cannot be commissioned due to financial constraints.</w:t>
+      </w:r>
+    </w:p>
+    <w:p>
+      <w:r>
+        <w:rPr>
+          <w:highlight w:val="green"/>
+        </w:rPr>
         <w:t>As described by Thompson et al. (2001), structural benchmarks are designed to offer a comprehensive evaluation for sequence alignment software. Today, their use is prevalent in the literature. In a review of 45 recent papers, structural benchmarking was found to be the most popular quality measure for MSA (Ibrahim et al., 2024)</w:t>
       </w:r>
       <w:r>
+        <w:rPr>
+          <w:highlight w:val="green"/>
+        </w:rPr>
         <w:t>.</w:t>
       </w:r>
     </w:p>
@@ -3671,7 +3749,7 @@
       <w:pPr>
         <w:pStyle w:val="Heading1"/>
       </w:pPr>
-      <w:bookmarkStart w:id="10" w:name="_Toc179358651"/>
+      <w:bookmarkStart w:id="11" w:name="_Toc179358651"/>
       <w:r>
         <w:lastRenderedPageBreak/>
         <w:t>Project</w:t>
@@ -3682,20 +3760,20 @@
       <w:r>
         <w:t xml:space="preserve"> and operation</w:t>
       </w:r>
-      <w:bookmarkEnd w:id="10"/>
+      <w:bookmarkEnd w:id="11"/>
     </w:p>
     <w:p>
       <w:pPr>
         <w:pStyle w:val="Heading2"/>
       </w:pPr>
-      <w:bookmarkStart w:id="11" w:name="_Toc179358652"/>
+      <w:bookmarkStart w:id="12" w:name="_Toc179358652"/>
       <w:r>
         <w:t xml:space="preserve">Project </w:t>
       </w:r>
       <w:r>
         <w:t>benefits</w:t>
       </w:r>
-      <w:bookmarkEnd w:id="11"/>
+      <w:bookmarkEnd w:id="12"/>
     </w:p>
     <w:p>
       <w:r>
@@ -3718,11 +3796,11 @@
       <w:pPr>
         <w:pStyle w:val="Heading2"/>
       </w:pPr>
-      <w:bookmarkStart w:id="12" w:name="_Toc179358653"/>
+      <w:bookmarkStart w:id="13" w:name="_Toc179358653"/>
       <w:r>
         <w:t>Project operation</w:t>
       </w:r>
-      <w:bookmarkEnd w:id="12"/>
+      <w:bookmarkEnd w:id="13"/>
     </w:p>
     <w:p>
       <w:r>
@@ -3817,18 +3895,18 @@
       <w:pPr>
         <w:pStyle w:val="Heading2"/>
       </w:pPr>
-      <w:bookmarkStart w:id="13" w:name="_Toc179358654"/>
+      <w:bookmarkStart w:id="14" w:name="_Toc179358654"/>
       <w:r>
         <w:lastRenderedPageBreak/>
         <w:t>Options</w:t>
       </w:r>
-      <w:bookmarkEnd w:id="13"/>
+      <w:bookmarkEnd w:id="14"/>
     </w:p>
     <w:p>
       <w:pPr>
         <w:pStyle w:val="Heading3"/>
       </w:pPr>
-      <w:bookmarkStart w:id="14" w:name="_Toc179358655"/>
+      <w:bookmarkStart w:id="15" w:name="_Toc179358655"/>
       <w:r>
         <w:t>2.3.1</w:t>
       </w:r>
@@ -3838,7 +3916,7 @@
       <w:r>
         <w:t>Programming Languages</w:t>
       </w:r>
-      <w:bookmarkEnd w:id="14"/>
+      <w:bookmarkEnd w:id="15"/>
     </w:p>
     <w:p>
       <w:r>
@@ -3862,7 +3940,7 @@
       <w:pPr>
         <w:pStyle w:val="Heading3"/>
       </w:pPr>
-      <w:bookmarkStart w:id="15" w:name="_Toc179358656"/>
+      <w:bookmarkStart w:id="16" w:name="_Toc179358656"/>
       <w:r>
         <w:t>2.3.2</w:t>
       </w:r>
@@ -3872,7 +3950,7 @@
       <w:r>
         <w:t>Algorithm Design</w:t>
       </w:r>
-      <w:bookmarkEnd w:id="15"/>
+      <w:bookmarkEnd w:id="16"/>
     </w:p>
     <w:p>
       <w:r>
@@ -3890,6 +3968,15 @@
       <w:r>
         <w:t xml:space="preserve"> options to be considered. Further, the literature surrounding MSA offers a selection of objective functions for the problem.</w:t>
       </w:r>
+      <w:r>
+        <w:t xml:space="preserve"> </w:t>
+      </w:r>
+      <w:r>
+        <w:rPr>
+          <w:highlight w:val="yellow"/>
+        </w:rPr>
+        <w:t>(evidence this?)</w:t>
+      </w:r>
     </w:p>
     <w:p>
       <w:r>
@@ -3901,24 +3988,24 @@
       <w:pPr>
         <w:pStyle w:val="Heading2"/>
       </w:pPr>
-      <w:bookmarkStart w:id="16" w:name="_Toc179358657"/>
+      <w:bookmarkStart w:id="17" w:name="_Toc179358657"/>
       <w:r>
         <w:t>Risk analysis</w:t>
       </w:r>
       <w:r>
         <w:t xml:space="preserve"> and mitigation</w:t>
       </w:r>
-      <w:bookmarkEnd w:id="16"/>
+      <w:bookmarkEnd w:id="17"/>
     </w:p>
     <w:p>
       <w:pPr>
         <w:pStyle w:val="Heading3"/>
       </w:pPr>
-      <w:bookmarkStart w:id="17" w:name="_Toc179358658"/>
+      <w:bookmarkStart w:id="18" w:name="_Toc179358658"/>
       <w:r>
         <w:t>2.4.1 Risk Matrix</w:t>
       </w:r>
-      <w:bookmarkEnd w:id="17"/>
+      <w:bookmarkEnd w:id="18"/>
     </w:p>
     <w:tbl>
       <w:tblPr>
@@ -4986,8 +5073,8 @@
     <w:p>
       <w:pPr>
         <w:sectPr>
-          <w:headerReference w:type="default" r:id="rId7"/>
-          <w:footerReference w:type="default" r:id="rId8"/>
+          <w:headerReference w:type="default" r:id="rId8"/>
+          <w:footerReference w:type="default" r:id="rId9"/>
           <w:pgSz w:w="11906" w:h="16838"/>
           <w:pgMar w:top="1440" w:right="1440" w:bottom="1440" w:left="1440" w:header="708" w:footer="708" w:gutter="0"/>
           <w:cols w:space="708"/>
@@ -4999,12 +5086,12 @@
       <w:pPr>
         <w:pStyle w:val="Heading3"/>
       </w:pPr>
-      <w:bookmarkStart w:id="18" w:name="_Toc179358659"/>
+      <w:bookmarkStart w:id="19" w:name="_Toc179358659"/>
       <w:r>
         <w:lastRenderedPageBreak/>
         <w:t>2.4.2 Risk Analysis</w:t>
       </w:r>
-      <w:bookmarkEnd w:id="18"/>
+      <w:bookmarkEnd w:id="19"/>
     </w:p>
     <w:p/>
     <w:tbl>
@@ -5426,7 +5513,13 @@
           </w:tcPr>
           <w:p>
             <w:r>
-              <w:t>Proactive: All released iterations of the software must include a clear explanation of the software functionality and directions for use. This information should be in the form of a ‘README’ file (.txt or .md), and/or available within the software interface.</w:t>
+              <w:t>Proactive: All released iterations of the software must include a clear explanation of the software functionality and directions for use. This information should be in the form of a ‘README’ file</w:t>
+            </w:r>
+            <w:r>
+              <w:t xml:space="preserve"> </w:t>
+            </w:r>
+            <w:r>
+              <w:t>and/or available within the software interface.</w:t>
             </w:r>
           </w:p>
           <w:p/>
@@ -5760,13 +5853,7 @@
           </w:tcPr>
           <w:p>
             <w:r>
-              <w:t xml:space="preserve">Reactive: Discuss this circumstance with the module lead if this situation arises. </w:t>
-            </w:r>
-            <w:r>
-              <w:rPr>
-                <w:highlight w:val="yellow"/>
-              </w:rPr>
-              <w:t>Not sure what to put here</w:t>
+              <w:t>Reactive: Discuss this circumstance with the module lead if this situation arises.</w:t>
             </w:r>
           </w:p>
         </w:tc>
@@ -6027,7 +6114,7 @@
       <w:pPr>
         <w:pStyle w:val="Heading2"/>
       </w:pPr>
-      <w:bookmarkStart w:id="19" w:name="_Toc179358660"/>
+      <w:bookmarkStart w:id="20" w:name="_Toc179358660"/>
       <w:r>
         <w:t>Ethical and legal considerations</w:t>
       </w:r>
@@ -6052,7 +6139,7 @@
       <w:r>
         <w:t>)</w:t>
       </w:r>
-      <w:bookmarkEnd w:id="19"/>
+      <w:bookmarkEnd w:id="20"/>
     </w:p>
     <w:p>
       <w:r>
@@ -6087,18 +6174,24 @@
       <w:pPr>
         <w:pStyle w:val="Heading2"/>
       </w:pPr>
-      <w:bookmarkStart w:id="20" w:name="_Toc179358661"/>
+      <w:bookmarkStart w:id="21" w:name="_Toc179358661"/>
       <w:r>
         <w:t>Commercial considerations</w:t>
       </w:r>
-      <w:bookmarkEnd w:id="20"/>
+      <w:bookmarkEnd w:id="21"/>
     </w:p>
     <w:p>
       <w:r>
         <w:t>If undertaken independently from the University of Hull, an</w:t>
       </w:r>
       <w:r>
-        <w:t xml:space="preserve"> estimated cost for this project is £10863.00</w:t>
+        <w:t xml:space="preserve"> estimated cost for this project is £</w:t>
+      </w:r>
+      <w:r>
+        <w:t>11663</w:t>
+      </w:r>
+      <w:r>
+        <w:t>.00</w:t>
       </w:r>
       <w:r>
         <w:t>. A</w:t>
@@ -6122,7 +6215,7 @@
         <w:t>journal articles</w:t>
       </w:r>
       <w:r>
-        <w:t xml:space="preserve">. </w:t>
+        <w:t>.</w:t>
       </w:r>
     </w:p>
     <w:tbl>
@@ -6246,7 +6339,13 @@
               <w:jc w:val="right"/>
             </w:pPr>
             <w:r>
-              <w:t>£14.00/h</w:t>
+              <w:t>£1</w:t>
+            </w:r>
+            <w:r>
+              <w:t>6</w:t>
+            </w:r>
+            <w:r>
+              <w:t>.00/h</w:t>
             </w:r>
           </w:p>
         </w:tc>
@@ -6272,7 +6371,13 @@
               <w:jc w:val="right"/>
             </w:pPr>
             <w:r>
-              <w:t>£5600.00</w:t>
+              <w:t>£</w:t>
+            </w:r>
+            <w:r>
+              <w:t>64</w:t>
+            </w:r>
+            <w:r>
+              <w:t>00.00</w:t>
             </w:r>
           </w:p>
         </w:tc>
@@ -6534,7 +6639,21 @@
                 <w:b/>
                 <w:bCs/>
               </w:rPr>
-              <w:t>£10863.00</w:t>
+              <w:t>£1</w:t>
+            </w:r>
+            <w:r>
+              <w:rPr>
+                <w:b/>
+                <w:bCs/>
+              </w:rPr>
+              <w:t>16</w:t>
+            </w:r>
+            <w:r>
+              <w:rPr>
+                <w:b/>
+                <w:bCs/>
+              </w:rPr>
+              <w:t>63.00</w:t>
             </w:r>
           </w:p>
         </w:tc>
@@ -6565,29 +6684,58 @@
           <w:bCs/>
           <w:i/>
           <w:iCs/>
-          <w:highlight w:val="yellow"/>
         </w:rPr>
         <w:t>Table</w:t>
       </w:r>
       <w:r>
         <w:rPr>
+          <w:b/>
+          <w:bCs/>
           <w:i/>
           <w:iCs/>
         </w:rPr>
-        <w:t xml:space="preserve"> Breakdown of estimated costs for the project</w:t>
+        <w:t xml:space="preserve"> 2.6</w:t>
       </w:r>
       <w:r>
         <w:rPr>
           <w:i/>
           <w:iCs/>
         </w:rPr>
-        <w:t xml:space="preserve"> – totalling £10863.00</w:t>
+        <w:t xml:space="preserve"> Breakdown</w:t>
       </w:r>
       <w:r>
         <w:rPr>
           <w:i/>
           <w:iCs/>
         </w:rPr>
+        <w:t xml:space="preserve"> of estimated costs for the project</w:t>
+      </w:r>
+      <w:r>
+        <w:rPr>
+          <w:i/>
+          <w:iCs/>
+        </w:rPr>
+        <w:t xml:space="preserve"> – totalling £</w:t>
+      </w:r>
+      <w:r>
+        <w:rPr>
+          <w:i/>
+          <w:iCs/>
+        </w:rPr>
+        <w:t>11663</w:t>
+      </w:r>
+      <w:r>
+        <w:rPr>
+          <w:i/>
+          <w:iCs/>
+        </w:rPr>
+        <w:t>.00</w:t>
+      </w:r>
+      <w:r>
+        <w:rPr>
+          <w:i/>
+          <w:iCs/>
+        </w:rPr>
         <w:t>.</w:t>
       </w:r>
     </w:p>
@@ -6620,27 +6768,51 @@
       <w:r>
         <w:t>.</w:t>
       </w:r>
+      <w:r>
+        <w:t xml:space="preserve"> In other scenarios, a project of this kind might be undertaken by a private entity </w:t>
+      </w:r>
+      <w:r>
+        <w:t xml:space="preserve">to develop an </w:t>
+      </w:r>
+      <w:r>
+        <w:t xml:space="preserve">in-house tool </w:t>
+      </w:r>
+      <w:r>
+        <w:t xml:space="preserve">as a potential </w:t>
+      </w:r>
+      <w:r>
+        <w:t>advantage over competitor</w:t>
+      </w:r>
+      <w:r>
+        <w:t>s</w:t>
+      </w:r>
+      <w:r>
+        <w:t xml:space="preserve"> – for example in the pharmaceutical industry</w:t>
+      </w:r>
+      <w:r>
+        <w:t>.</w:t>
+      </w:r>
     </w:p>
     <w:p>
       <w:pPr>
         <w:pStyle w:val="Heading1"/>
       </w:pPr>
-      <w:bookmarkStart w:id="21" w:name="_Toc179358662"/>
+      <w:bookmarkStart w:id="22" w:name="_Toc179358662"/>
       <w:r>
         <w:lastRenderedPageBreak/>
         <w:t>Project methodology and outcomes</w:t>
       </w:r>
-      <w:bookmarkEnd w:id="21"/>
+      <w:bookmarkEnd w:id="22"/>
     </w:p>
     <w:p>
       <w:pPr>
         <w:pStyle w:val="Heading2"/>
       </w:pPr>
-      <w:bookmarkStart w:id="22" w:name="_Toc179358663"/>
+      <w:bookmarkStart w:id="23" w:name="_Toc179358663"/>
       <w:r>
         <w:t>Initial project plan</w:t>
       </w:r>
-      <w:bookmarkEnd w:id="22"/>
+      <w:bookmarkEnd w:id="23"/>
     </w:p>
     <w:p>
       <w:pPr>
@@ -6650,11 +6822,11 @@
           <w:numId w:val="1"/>
         </w:numPr>
       </w:pPr>
-      <w:bookmarkStart w:id="23" w:name="_Toc179358664"/>
+      <w:bookmarkStart w:id="24" w:name="_Toc179358664"/>
       <w:r>
         <w:t>Tasks and milestones</w:t>
       </w:r>
-      <w:bookmarkEnd w:id="23"/>
+      <w:bookmarkEnd w:id="24"/>
     </w:p>
     <w:p>
       <w:pPr>
@@ -6683,6 +6855,14 @@
       </w:r>
     </w:p>
     <w:p>
+      <w:pPr>
+        <w:sectPr>
+          <w:pgSz w:w="11906" w:h="16838"/>
+          <w:pgMar w:top="1440" w:right="1440" w:bottom="1440" w:left="1440" w:header="709" w:footer="709" w:gutter="0"/>
+          <w:cols w:space="708"/>
+          <w:docGrid w:linePitch="360"/>
+        </w:sectPr>
+      </w:pPr>
       <w:r>
         <w:t>Delete the red paragraphs and replace this one with your content (use the “Normal” paragraph style).</w:t>
       </w:r>
@@ -6695,69 +6875,258 @@
           <w:numId w:val="1"/>
         </w:numPr>
       </w:pPr>
-      <w:bookmarkStart w:id="24" w:name="_Toc179358665"/>
-      <w:r>
+      <w:bookmarkStart w:id="25" w:name="_Toc179358665"/>
+      <w:r>
+        <w:lastRenderedPageBreak/>
         <w:t xml:space="preserve">Schedule </w:t>
       </w:r>
       <w:r>
-        <w:t>Gantt chart</w:t>
-      </w:r>
-      <w:bookmarkEnd w:id="24"/>
+        <w:t>Gantt char</w:t>
+      </w:r>
+      <w:bookmarkEnd w:id="25"/>
+      <w:r>
+        <w:t>t</w:t>
+      </w:r>
+    </w:p>
+    <w:p/>
+    <w:p>
+      <w:r>
+        <w:rPr>
+          <w:noProof/>
+        </w:rPr>
+        <w:drawing>
+          <wp:inline distT="0" distB="0" distL="0" distR="0" wp14:anchorId="07DC5455" wp14:editId="1E220920">
+            <wp:extent cx="9452761" cy="4534967"/>
+            <wp:effectExtent l="0" t="0" r="0" b="0"/>
+            <wp:docPr id="1722438557" name="Picture 1"/>
+            <wp:cNvGraphicFramePr>
+              <a:graphicFrameLocks xmlns:a="http://schemas.openxmlformats.org/drawingml/2006/main" noChangeAspect="1"/>
+            </wp:cNvGraphicFramePr>
+            <a:graphic xmlns:a="http://schemas.openxmlformats.org/drawingml/2006/main">
+              <a:graphicData uri="http://schemas.openxmlformats.org/drawingml/2006/picture">
+                <pic:pic xmlns:pic="http://schemas.openxmlformats.org/drawingml/2006/picture">
+                  <pic:nvPicPr>
+                    <pic:cNvPr id="0" name="Picture 1"/>
+                    <pic:cNvPicPr>
+                      <a:picLocks noChangeAspect="1" noChangeArrowheads="1"/>
+                    </pic:cNvPicPr>
+                  </pic:nvPicPr>
+                  <pic:blipFill>
+                    <a:blip r:embed="rId10">
+                      <a:extLst>
+                        <a:ext uri="{28A0092B-C50C-407E-A947-70E740481C1C}">
+                          <a14:useLocalDpi xmlns:a14="http://schemas.microsoft.com/office/drawing/2010/main" val="0"/>
+                        </a:ext>
+                      </a:extLst>
+                    </a:blip>
+                    <a:srcRect/>
+                    <a:stretch>
+                      <a:fillRect/>
+                    </a:stretch>
+                  </pic:blipFill>
+                  <pic:spPr bwMode="auto">
+                    <a:xfrm>
+                      <a:off x="0" y="0"/>
+                      <a:ext cx="9463076" cy="4539915"/>
+                    </a:xfrm>
+                    <a:prstGeom prst="rect">
+                      <a:avLst/>
+                    </a:prstGeom>
+                    <a:noFill/>
+                    <a:ln>
+                      <a:noFill/>
+                    </a:ln>
+                  </pic:spPr>
+                </pic:pic>
+              </a:graphicData>
+            </a:graphic>
+          </wp:inline>
+        </w:drawing>
+      </w:r>
+    </w:p>
+    <w:p>
+      <w:pPr>
+        <w:jc w:val="center"/>
+        <w:rPr>
+          <w:i/>
+          <w:iCs/>
+        </w:rPr>
+      </w:pPr>
+      <w:r>
+        <w:rPr>
+          <w:b/>
+          <w:bCs/>
+          <w:i/>
+          <w:iCs/>
+        </w:rPr>
+        <w:t>Figure 3.1.2</w:t>
+      </w:r>
+      <w:r>
+        <w:rPr>
+          <w:i/>
+          <w:iCs/>
+        </w:rPr>
+        <w:t xml:space="preserve"> – Gantt chart illustrating the planned schedule for the project. Individual development sprints have been collapsed</w:t>
+      </w:r>
+      <w:r>
+        <w:rPr>
+          <w:i/>
+          <w:iCs/>
+        </w:rPr>
+        <w:t xml:space="preserve"> for presentability</w:t>
+      </w:r>
+      <w:r>
+        <w:rPr>
+          <w:i/>
+          <w:iCs/>
+        </w:rPr>
+        <w:t>.</w:t>
+      </w:r>
+    </w:p>
+    <w:p/>
+    <w:p>
+      <w:pPr>
+        <w:sectPr>
+          <w:pgSz w:w="16838" w:h="11906" w:orient="landscape"/>
+          <w:pgMar w:top="1440" w:right="1440" w:bottom="1440" w:left="1440" w:header="709" w:footer="709" w:gutter="0"/>
+          <w:cols w:space="708"/>
+          <w:docGrid w:linePitch="360"/>
+        </w:sectPr>
+      </w:pPr>
+    </w:p>
+    <w:p/>
+    <w:p>
+      <w:pPr>
+        <w:pStyle w:val="Heading2"/>
+      </w:pPr>
+      <w:bookmarkStart w:id="26" w:name="_Toc179358666"/>
+      <w:r>
+        <w:t>Project control</w:t>
+      </w:r>
+      <w:bookmarkEnd w:id="26"/>
+    </w:p>
+    <w:p>
+      <w:r>
+        <w:t>To manage the project effectively, upcoming tasks from the project schedule will be added to a separate task board (Trello) such that their progress can be monitored.</w:t>
+      </w:r>
+      <w:r>
+        <w:t xml:space="preserve"> </w:t>
+      </w:r>
+      <w:r>
+        <w:t>Progress on tasks, especially deliverables and milestones will be discussed transparently with the project supervisor</w:t>
+      </w:r>
+      <w:r>
+        <w:t xml:space="preserve">, and </w:t>
+      </w:r>
+      <w:r>
+        <w:t>with reference to the</w:t>
+      </w:r>
+      <w:r>
+        <w:t xml:space="preserve"> project schedule.</w:t>
+      </w:r>
+      <w:r>
+        <w:t xml:space="preserve"> </w:t>
+      </w:r>
+      <w:r>
+        <w:t xml:space="preserve">This </w:t>
+      </w:r>
+      <w:r>
+        <w:t>will</w:t>
+      </w:r>
+      <w:r>
+        <w:t xml:space="preserve"> </w:t>
+      </w:r>
+      <w:r>
+        <w:t>give opportunity to adapt</w:t>
+      </w:r>
+      <w:r>
+        <w:t xml:space="preserve"> the plan if </w:t>
+      </w:r>
+      <w:r>
+        <w:t>necessary</w:t>
+      </w:r>
+      <w:r>
+        <w:t>.</w:t>
+      </w:r>
+    </w:p>
+    <w:p>
+      <w:r>
+        <w:t>The solution</w:t>
+      </w:r>
+      <w:r>
+        <w:t xml:space="preserve"> quality and </w:t>
+      </w:r>
+      <w:r>
+        <w:t>time-efficiency of the software will be assessed as part of each software release.</w:t>
+      </w:r>
+      <w:r>
+        <w:t xml:space="preserve"> The project will conclude with a comparative case study and an assessment o</w:t>
+      </w:r>
+      <w:r>
+        <w:t>n functional and non-functional requirements met.</w:t>
+      </w:r>
+      <w:r>
+        <w:t xml:space="preserve"> </w:t>
+      </w:r>
+      <w:r>
+        <w:t>Following this, the</w:t>
+      </w:r>
+      <w:r>
+        <w:t xml:space="preserve"> overall success of the project can be evaluated with reference to the </w:t>
+      </w:r>
+      <w:r>
+        <w:t xml:space="preserve">original </w:t>
+      </w:r>
+      <w:r>
+        <w:t>aims and objectives.</w:t>
+      </w:r>
+      <w:r>
+        <w:t xml:space="preserve"> A successful project would see the development of a proficient alignment tool, compatible with existing bioinformatics file formats and </w:t>
+      </w:r>
+      <w:r>
+        <w:t>accompanied by</w:t>
+      </w:r>
+      <w:r>
+        <w:t xml:space="preserve"> an evidenced account of its performance relative to available alternatives.</w:t>
+      </w:r>
+    </w:p>
+    <w:p/>
+    <w:p>
+      <w:pPr>
+        <w:pStyle w:val="Heading2"/>
+      </w:pPr>
+      <w:bookmarkStart w:id="27" w:name="_Toc179358667"/>
+      <w:r>
+        <w:t>Project evaluation</w:t>
+      </w:r>
+      <w:bookmarkEnd w:id="27"/>
     </w:p>
     <w:p>
       <w:pPr>
         <w:pStyle w:val="Advice"/>
       </w:pPr>
       <w:r>
-        <w:t xml:space="preserve">Present a Gantt chart </w:t>
-      </w:r>
-      <w:r>
-        <w:t xml:space="preserve">showing </w:t>
-      </w:r>
-      <w:r>
-        <w:t xml:space="preserve">a schedule for </w:t>
-      </w:r>
-      <w:r>
-        <w:t>all tasks, milestones and deliverables.</w:t>
-      </w:r>
-      <w:r>
-        <w:t xml:space="preserve">  Show dependencies amongst tasks.</w:t>
-      </w:r>
-      <w:r>
-        <w:t xml:space="preserve">  If you are intending to use SCRUM or other agile methods, be sure to go to the lecture</w:t>
-      </w:r>
-      <w:r>
-        <w:t>s</w:t>
-      </w:r>
-      <w:r>
-        <w:t xml:space="preserve"> involving project planning.</w:t>
-      </w:r>
-      <w:r>
-        <w:t xml:space="preserve">  </w:t>
-      </w:r>
-      <w:r>
-        <w:t>Your time plan should cover the entire period of your project (and will therefore include the PDD preparation as a task and the PDD itself as a deliverable).</w:t>
-      </w:r>
-      <w:r>
-        <w:t xml:space="preserve">  Gantt charts work better in landscape format</w:t>
-      </w:r>
-      <w:r>
-        <w:t xml:space="preserve">, so rotate yours or add a </w:t>
-      </w:r>
-      <w:r>
-        <w:t>landscape format section to the document</w:t>
-      </w:r>
-      <w:r>
-        <w:t>.</w:t>
-      </w:r>
-      <w:r>
-        <w:t xml:space="preserve">  Don’t be tempted </w:t>
-      </w:r>
-      <w:r>
-        <w:t>to simply paste a wide image into a page.  It needs to be readable</w:t>
-      </w:r>
-      <w:r>
-        <w:t xml:space="preserve"> if printed out at normal size.</w:t>
+        <w:t>How will you evaluate the project’s artefacts and overall outcomes?  What user evaluation will you do?</w:t>
+      </w:r>
+      <w:r>
+        <w:t xml:space="preserve">  Do not underestimate the importance of </w:t>
+      </w:r>
+      <w:proofErr w:type="gramStart"/>
+      <w:r>
+        <w:t>this,</w:t>
+      </w:r>
+      <w:r>
+        <w:t xml:space="preserve"> and</w:t>
+      </w:r>
+      <w:proofErr w:type="gramEnd"/>
+      <w:r>
+        <w:t xml:space="preserve"> include clear details of how you will do the evaluation.</w:t>
+      </w:r>
+      <w:r>
+        <w:t xml:space="preserve">  Remember that if you intend to test your outputs on people, you must </w:t>
+      </w:r>
+      <w:r>
+        <w:t>declare this in your ethics review.</w:t>
       </w:r>
     </w:p>
     <w:p>
@@ -6767,153 +7136,14 @@
     </w:p>
     <w:p>
       <w:pPr>
-        <w:pStyle w:val="Heading2"/>
-      </w:pPr>
-      <w:bookmarkStart w:id="25" w:name="_Toc179358666"/>
-      <w:r>
-        <w:t>Project control</w:t>
-      </w:r>
-      <w:bookmarkEnd w:id="25"/>
-    </w:p>
-    <w:p>
-      <w:r>
-        <w:t>To manage the project effectively, upcoming tasks from the project schedule will be added to a separate task board (Trello) such that their progress can be monitored.</w:t>
-      </w:r>
-      <w:r>
-        <w:t xml:space="preserve"> </w:t>
-      </w:r>
-      <w:r>
-        <w:t>Progress on tasks, especially deliverables and milestones will be discussed transparently with the project supervisor</w:t>
-      </w:r>
-      <w:r>
-        <w:t xml:space="preserve">, and </w:t>
-      </w:r>
-      <w:r>
-        <w:t>with reference to the</w:t>
-      </w:r>
-      <w:r>
-        <w:t xml:space="preserve"> project schedule.</w:t>
-      </w:r>
-      <w:r>
-        <w:t xml:space="preserve"> </w:t>
-      </w:r>
-      <w:r>
-        <w:t xml:space="preserve">This </w:t>
-      </w:r>
-      <w:r>
-        <w:t>will</w:t>
-      </w:r>
-      <w:r>
-        <w:t xml:space="preserve"> </w:t>
-      </w:r>
-      <w:r>
-        <w:t>give opportunity to adapt</w:t>
-      </w:r>
-      <w:r>
-        <w:t xml:space="preserve"> the plan if </w:t>
-      </w:r>
-      <w:r>
-        <w:t>necessary</w:t>
-      </w:r>
-      <w:r>
-        <w:t>.</w:t>
-      </w:r>
-    </w:p>
-    <w:p>
-      <w:r>
-        <w:t>The solution</w:t>
-      </w:r>
-      <w:r>
-        <w:t xml:space="preserve"> quality and </w:t>
-      </w:r>
-      <w:r>
-        <w:t>time-efficiency of the software will be assessed as part of each software release.</w:t>
-      </w:r>
-      <w:r>
-        <w:t xml:space="preserve"> The project will conclude with a comparative case study and an assessment o</w:t>
-      </w:r>
-      <w:r>
-        <w:t>n functional and non-functional requirements met.</w:t>
-      </w:r>
-      <w:r>
-        <w:t xml:space="preserve"> </w:t>
-      </w:r>
-      <w:r>
-        <w:t>Following this, the</w:t>
-      </w:r>
-      <w:r>
-        <w:t xml:space="preserve"> overall success of the project can be evaluated with reference to the </w:t>
-      </w:r>
-      <w:r>
-        <w:t xml:space="preserve">original </w:t>
-      </w:r>
-      <w:r>
-        <w:t>aims and objectives.</w:t>
-      </w:r>
-      <w:r>
-        <w:t xml:space="preserve"> A successful project would see the development of a proficient alignment tool, compatible with existing bioinformatics file formats and </w:t>
-      </w:r>
-      <w:r>
-        <w:t>accompanied by</w:t>
-      </w:r>
-      <w:r>
-        <w:t xml:space="preserve"> an evidenced account of its performance relative to available alternatives.</w:t>
-      </w:r>
-    </w:p>
-    <w:p/>
-    <w:p>
-      <w:pPr>
-        <w:pStyle w:val="Heading2"/>
-      </w:pPr>
-      <w:bookmarkStart w:id="26" w:name="_Toc179358667"/>
-      <w:r>
-        <w:t>Project evaluation</w:t>
-      </w:r>
-      <w:bookmarkEnd w:id="26"/>
-    </w:p>
-    <w:p>
-      <w:pPr>
-        <w:pStyle w:val="Advice"/>
-      </w:pPr>
-      <w:r>
-        <w:t>How will you evaluate the project’s artefacts and overall outcomes?  What user evaluation will you do?</w:t>
-      </w:r>
-      <w:r>
-        <w:t xml:space="preserve">  Do not underestimate the importance of </w:t>
-      </w:r>
-      <w:proofErr w:type="gramStart"/>
-      <w:r>
-        <w:t>this,</w:t>
-      </w:r>
-      <w:r>
-        <w:t xml:space="preserve"> and</w:t>
-      </w:r>
-      <w:proofErr w:type="gramEnd"/>
-      <w:r>
-        <w:t xml:space="preserve"> include clear details of how you will do the evaluation.</w:t>
-      </w:r>
-      <w:r>
-        <w:t xml:space="preserve">  Remember that if you intend to test your outputs on people, you must </w:t>
-      </w:r>
-      <w:r>
-        <w:t>declare this in your ethics review.</w:t>
-      </w:r>
-    </w:p>
-    <w:p>
-      <w:r>
-        <w:t>Delete the red paragraphs and replace this one with your content (use the “Normal” paragraph style).</w:t>
-      </w:r>
-    </w:p>
-    <w:p>
-      <w:pPr>
         <w:pStyle w:val="Heading1"/>
       </w:pPr>
-      <w:bookmarkStart w:id="27" w:name="_Toc179358668"/>
+      <w:bookmarkStart w:id="28" w:name="_Toc179358668"/>
       <w:r>
         <w:lastRenderedPageBreak/>
         <w:t>References</w:t>
       </w:r>
-      <w:bookmarkEnd w:id="27"/>
+      <w:bookmarkEnd w:id="28"/>
     </w:p>
     <w:p>
       <w:pPr>
@@ -6933,12 +7163,12 @@
       <w:pPr>
         <w:pStyle w:val="Heading1"/>
       </w:pPr>
-      <w:bookmarkStart w:id="28" w:name="_Toc179358669"/>
+      <w:bookmarkStart w:id="29" w:name="_Toc179358669"/>
       <w:r>
         <w:lastRenderedPageBreak/>
         <w:t>Appendix a</w:t>
       </w:r>
-      <w:bookmarkEnd w:id="28"/>
+      <w:bookmarkEnd w:id="29"/>
     </w:p>
     <w:p>
       <w:pPr>
@@ -7444,6 +7674,36 @@
   </w:num>
   <w:num w:numId="4" w16cid:durableId="1192761650">
     <w:abstractNumId w:val="3"/>
+  </w:num>
+  <w:num w:numId="5" w16cid:durableId="218328207">
+    <w:abstractNumId w:val="1"/>
+    <w:lvlOverride w:ilvl="0">
+      <w:startOverride w:val="1"/>
+    </w:lvlOverride>
+    <w:lvlOverride w:ilvl="1">
+      <w:startOverride w:val="1"/>
+    </w:lvlOverride>
+    <w:lvlOverride w:ilvl="2">
+      <w:startOverride w:val="1"/>
+    </w:lvlOverride>
+    <w:lvlOverride w:ilvl="3">
+      <w:startOverride w:val="1"/>
+    </w:lvlOverride>
+    <w:lvlOverride w:ilvl="4">
+      <w:startOverride w:val="1"/>
+    </w:lvlOverride>
+    <w:lvlOverride w:ilvl="5">
+      <w:startOverride w:val="1"/>
+    </w:lvlOverride>
+    <w:lvlOverride w:ilvl="6">
+      <w:startOverride w:val="1"/>
+    </w:lvlOverride>
+    <w:lvlOverride w:ilvl="7">
+      <w:startOverride w:val="1"/>
+    </w:lvlOverride>
+    <w:lvlOverride w:ilvl="8">
+      <w:startOverride w:val="1"/>
+    </w:lvlOverride>
   </w:num>
 </w:numbering>
 </file>
@@ -8496,4 +8756,16 @@
     </a:ext>
   </a:extLst>
 </a:theme>
+</file>
+
+<file path=customXml/item1.xml><?xml version="1.0" encoding="utf-8"?>
+<b:Sources xmlns:b="http://schemas.openxmlformats.org/officeDocument/2006/bibliography" xmlns="http://schemas.openxmlformats.org/officeDocument/2006/bibliography" SelectedStyle="\APASixthEditionOfficeOnline.xsl" StyleName="APA" Version="6"/>
+</file>
+
+<file path=customXml/itemProps1.xml><?xml version="1.0" encoding="utf-8"?>
+<ds:datastoreItem xmlns:ds="http://schemas.openxmlformats.org/officeDocument/2006/customXml" ds:itemID="{5849A22C-5659-4314-A6E5-30E721AF3590}">
+  <ds:schemaRefs>
+    <ds:schemaRef ds:uri="http://schemas.openxmlformats.org/officeDocument/2006/bibliography"/>
+  </ds:schemaRefs>
+</ds:datastoreItem>
 </file>
</xml_diff>

<commit_message>
pdd - finished glossary
</commit_message>
<xml_diff>
--- a/Docs/2024-25 PDD WIP.docx
+++ b/Docs/2024-25 PDD WIP.docx
@@ -2564,6 +2564,12 @@
                 <w:noProof/>
                 <w:webHidden/>
               </w:rPr>
+            </w:r>
+            <w:r>
+              <w:rPr>
+                <w:noProof/>
+                <w:webHidden/>
+              </w:rPr>
               <w:fldChar w:fldCharType="separate"/>
             </w:r>
             <w:r>
@@ -3144,14 +3150,7 @@
           <w:b/>
           <w:bCs/>
         </w:rPr>
-        <w:t xml:space="preserve">Appendix </w:t>
-      </w:r>
-      <w:r>
-        <w:rPr>
-          <w:b/>
-          <w:bCs/>
-        </w:rPr>
-        <w:t>a</w:t>
+        <w:t>Appendix a</w:t>
       </w:r>
       <w:r>
         <w:t>.</w:t>
@@ -3372,15 +3371,7 @@
         <w:t xml:space="preserve"> interdisciplinary</w:t>
       </w:r>
       <w:r>
-        <w:t xml:space="preserve"> project, structural benchmarks such as </w:t>
-      </w:r>
-      <w:proofErr w:type="spellStart"/>
-      <w:r>
-        <w:t>BAliBASE</w:t>
-      </w:r>
-      <w:proofErr w:type="spellEnd"/>
-      <w:r>
-        <w:t xml:space="preserve"> (</w:t>
+        <w:t xml:space="preserve"> project, structural benchmarks such as BAliBASE (</w:t>
       </w:r>
       <w:r>
         <w:t>Thompson et al., 1999</w:t>
@@ -3619,13 +3610,8 @@
       <w:r>
         <w:t xml:space="preserve"> (</w:t>
       </w:r>
-      <w:proofErr w:type="spellStart"/>
-      <w:r>
-        <w:t>Calvet</w:t>
-      </w:r>
-      <w:proofErr w:type="spellEnd"/>
-      <w:r>
-        <w:t xml:space="preserve"> et al., 2022</w:t>
+      <w:r>
+        <w:t>Calvet et al., 2022</w:t>
       </w:r>
       <w:r>
         <w:t>)</w:t>
@@ -3674,10 +3660,7 @@
         <w:t xml:space="preserve"> (</w:t>
       </w:r>
       <w:r>
-        <w:t>Larkin</w:t>
-      </w:r>
-      <w:r>
-        <w:t xml:space="preserve"> et al., 2007</w:t>
+        <w:t>Larkin et al., 2007</w:t>
       </w:r>
       <w:r>
         <w:t>)</w:t>
@@ -4119,15 +4102,7 @@
         <w:t>benchmark</w:t>
       </w:r>
       <w:r>
-        <w:t xml:space="preserve">s such as </w:t>
-      </w:r>
-      <w:proofErr w:type="spellStart"/>
-      <w:r>
-        <w:t>BAliBASE</w:t>
-      </w:r>
-      <w:proofErr w:type="spellEnd"/>
-      <w:r>
-        <w:t xml:space="preserve"> (</w:t>
+        <w:t>s such as BAliBASE (</w:t>
       </w:r>
       <w:r>
         <w:t>Thompson et al., 1999</w:t>
@@ -4293,10 +4268,7 @@
         <w:t xml:space="preserve"> (</w:t>
       </w:r>
       <w:r>
-        <w:t>Schwaber</w:t>
-      </w:r>
-      <w:r>
-        <w:t xml:space="preserve"> &amp; Sutherland, 2020</w:t>
+        <w:t>Schwaber &amp; Sutherland, 2020</w:t>
       </w:r>
       <w:r>
         <w:t>)</w:t>
@@ -4352,15 +4324,7 @@
         <w:t xml:space="preserve"> </w:t>
       </w:r>
       <w:r>
-        <w:t>(</w:t>
-      </w:r>
-      <w:proofErr w:type="spellStart"/>
-      <w:r>
-        <w:t>Calvet</w:t>
-      </w:r>
-      <w:proofErr w:type="spellEnd"/>
-      <w:r>
-        <w:t xml:space="preserve"> et al., 2022)</w:t>
+        <w:t>(Calvet et al., 2022)</w:t>
       </w:r>
       <w:r>
         <w:t>.</w:t>
@@ -4487,10 +4451,7 @@
         <w:t xml:space="preserve"> options to be considered. Further, the literature surrounding MSA offers a selection of objective functions for the problem</w:t>
       </w:r>
       <w:r>
-        <w:t xml:space="preserve"> </w:t>
-      </w:r>
-      <w:r>
-        <w:t>(Ibrahim et al., 2024).</w:t>
+        <w:t xml:space="preserve"> (Ibrahim et al., 2024).</w:t>
       </w:r>
     </w:p>
     <w:p>
@@ -5608,7 +5569,6 @@
       </w:r>
       <w:bookmarkEnd w:id="20"/>
     </w:p>
-    <w:p/>
     <w:tbl>
       <w:tblPr>
         <w:tblStyle w:val="TableGrid"/>
@@ -5727,7 +5687,6 @@
               <w:t xml:space="preserve"> multiple platforms will further reduce the risk of losing work.</w:t>
             </w:r>
           </w:p>
-          <w:p/>
         </w:tc>
         <w:tc>
           <w:tcPr>
@@ -5796,7 +5755,6 @@
               <w:t xml:space="preserve"> </w:t>
             </w:r>
           </w:p>
-          <w:p/>
         </w:tc>
         <w:tc>
           <w:tcPr>
@@ -5862,10 +5820,15 @@
               <w:t>B</w:t>
             </w:r>
             <w:r>
-              <w:t>reak tasks down until they are shorter than two weeks in duration. Discuss these tasks with the project supervisor and agree on clear milestones to indicate progress.</w:t>
-            </w:r>
-          </w:p>
-          <w:p/>
+              <w:t xml:space="preserve">reak </w:t>
+            </w:r>
+            <w:r>
+              <w:t xml:space="preserve">anticipated </w:t>
+            </w:r>
+            <w:r>
+              <w:t>tasks down until they are shorter than two weeks in duration. Discuss these tasks with the project supervisor and agree on clear milestones to indicate progress.</w:t>
+            </w:r>
+          </w:p>
         </w:tc>
         <w:tc>
           <w:tcPr>
@@ -5956,13 +5919,6 @@
               <w:t xml:space="preserve"> time is available.</w:t>
             </w:r>
           </w:p>
-          <w:p>
-            <w:pPr>
-              <w:rPr>
-                <w:color w:val="FF0000"/>
-              </w:rPr>
-            </w:pPr>
-          </w:p>
         </w:tc>
         <w:tc>
           <w:tcPr>
@@ -6040,7 +5996,6 @@
               <w:t>.</w:t>
             </w:r>
           </w:p>
-          <w:p/>
         </w:tc>
         <w:tc>
           <w:tcPr>
@@ -6633,7 +6588,16 @@
     </w:p>
     <w:p>
       <w:r>
-        <w:t>The project will not involve test subjects or sensitive user data. All data to be used with the software will be either entirely synthetic or sourced from well-documented, reputable datasets. As such, the project has no foreseeable ethical implications and complies with relevant legislation, such as The Data Protection Act (cite this act).</w:t>
+        <w:t>The project will not involve test subjects or sensitive user data. All data to be used with the software will be either entirely syn</w:t>
+      </w:r>
+      <w:r>
+        <w:t xml:space="preserve">thetic or sourced from well-documented, reputable datasets. As such, the project has no foreseeable ethical implications and complies with relevant legislation, such as The Data Protection Act </w:t>
+      </w:r>
+      <w:r>
+        <w:t>(2018</w:t>
+      </w:r>
+      <w:r>
+        <w:t>).</w:t>
       </w:r>
     </w:p>
     <w:p>
@@ -6656,13 +6620,40 @@
         <w:t>c</w:t>
       </w:r>
       <w:r>
-        <w:t>, a deliberate effort will be made to communicate the methodology of all experiments undertaken as part of the project</w:t>
-      </w:r>
-      <w:r>
-        <w:t xml:space="preserve"> to support reproduction of results</w:t>
-      </w:r>
-      <w:r>
-        <w:t>. Such details will likely include the initial settings and versioning for the tool, with reference to named test cases or datasets where feasible.</w:t>
+        <w:t xml:space="preserve">, the methodology of all experiments </w:t>
+      </w:r>
+      <w:r>
+        <w:t xml:space="preserve">will be clearly </w:t>
+      </w:r>
+      <w:r>
+        <w:t>communicated</w:t>
+      </w:r>
+      <w:r>
+        <w:t xml:space="preserve"> to support their reproduction</w:t>
+      </w:r>
+      <w:r>
+        <w:t xml:space="preserve">. </w:t>
+      </w:r>
+      <w:r>
+        <w:t xml:space="preserve">This will include initial settings, </w:t>
+      </w:r>
+      <w:r>
+        <w:t>release</w:t>
+      </w:r>
+      <w:r>
+        <w:t xml:space="preserve"> version</w:t>
+      </w:r>
+      <w:r>
+        <w:t>ing</w:t>
+      </w:r>
+      <w:r>
+        <w:t xml:space="preserve">, and references to specific test cases </w:t>
+      </w:r>
+      <w:r>
+        <w:t>where</w:t>
+      </w:r>
+      <w:r>
+        <w:t xml:space="preserve"> possible.</w:t>
       </w:r>
     </w:p>
     <w:p/>
@@ -13223,24 +13214,45 @@
         <w:t xml:space="preserve"> </w:t>
       </w:r>
       <w:r>
+        <w:rPr>
+          <w:highlight w:val="yellow"/>
+        </w:rPr>
         <w:t>Following this, the</w:t>
       </w:r>
       <w:r>
+        <w:rPr>
+          <w:highlight w:val="yellow"/>
+        </w:rPr>
         <w:t xml:space="preserve"> overall success of the project can be evaluated with reference to the </w:t>
       </w:r>
       <w:r>
+        <w:rPr>
+          <w:highlight w:val="yellow"/>
+        </w:rPr>
         <w:t xml:space="preserve">original </w:t>
       </w:r>
       <w:r>
+        <w:rPr>
+          <w:highlight w:val="yellow"/>
+        </w:rPr>
         <w:t>aims and objectives.</w:t>
       </w:r>
       <w:r>
+        <w:rPr>
+          <w:highlight w:val="yellow"/>
+        </w:rPr>
         <w:t xml:space="preserve"> A successful project would see the development of a proficient alignment tool, compatible with existing bioinformatics file formats and </w:t>
       </w:r>
       <w:r>
+        <w:rPr>
+          <w:highlight w:val="yellow"/>
+        </w:rPr>
         <w:t>accompanied by</w:t>
       </w:r>
       <w:r>
+        <w:rPr>
+          <w:highlight w:val="yellow"/>
+        </w:rPr>
         <w:t xml:space="preserve"> an evidenced account of its performance relative to available alternatives.</w:t>
       </w:r>
     </w:p>
@@ -13263,18 +13275,10 @@
         <w:t>How will you evaluate the project’s artefacts and overall outcomes?  What user evaluation will you do?</w:t>
       </w:r>
       <w:r>
-        <w:t xml:space="preserve">  Do not underestimate the importance of </w:t>
-      </w:r>
-      <w:proofErr w:type="gramStart"/>
-      <w:r>
-        <w:t>this,</w:t>
-      </w:r>
-      <w:r>
-        <w:t xml:space="preserve"> and</w:t>
-      </w:r>
-      <w:proofErr w:type="gramEnd"/>
-      <w:r>
-        <w:t xml:space="preserve"> include clear details of how you will do the evaluation.</w:t>
+        <w:t xml:space="preserve">  Do not underestimate the importance of this,</w:t>
+      </w:r>
+      <w:r>
+        <w:t xml:space="preserve"> and include clear details of how you will do the evaluation.</w:t>
       </w:r>
       <w:r>
         <w:t xml:space="preserve">  Remember that if you intend to test your outputs on people, you must </w:t>
@@ -13307,21 +13311,8 @@
       <w:r>
         <w:t xml:space="preserve"> (2001) </w:t>
       </w:r>
-      <w:proofErr w:type="spellStart"/>
-      <w:r>
-        <w:t>BAliBASE</w:t>
-      </w:r>
-      <w:proofErr w:type="spellEnd"/>
-      <w:r>
-        <w:t xml:space="preserve"> (Benchmark Alignment </w:t>
-      </w:r>
-      <w:proofErr w:type="spellStart"/>
-      <w:r>
-        <w:t>dataBASE</w:t>
-      </w:r>
-      <w:proofErr w:type="spellEnd"/>
-      <w:r>
-        <w:t>): enhancements for repeats, transmembrane sequences and circular permutations</w:t>
+      <w:r>
+        <w:t>BAliBASE (Benchmark Alignment dataBASE): enhancements for repeats, transmembrane sequences and circular permutations</w:t>
       </w:r>
       <w:r>
         <w:t xml:space="preserve">. </w:t>
@@ -13360,23 +13351,7 @@
     <w:p/>
     <w:p>
       <w:r>
-        <w:t xml:space="preserve">Beck K., Beedle M., van </w:t>
-      </w:r>
-      <w:proofErr w:type="spellStart"/>
-      <w:r>
-        <w:t>Bennekum</w:t>
-      </w:r>
-      <w:proofErr w:type="spellEnd"/>
-      <w:r>
-        <w:t xml:space="preserve"> A., Cockburn A., Cunningham W., Fowler M., </w:t>
-      </w:r>
-      <w:proofErr w:type="spellStart"/>
-      <w:r>
-        <w:t>Grenning</w:t>
-      </w:r>
-      <w:proofErr w:type="spellEnd"/>
-      <w:r>
-        <w:t xml:space="preserve"> J., Highsmith J., Hunt A., Jeffries R., Kern J., Marick B., Martin R.C., Mellor S., Schwaber K., Sutherland J. &amp; Thomas D.</w:t>
+        <w:t>Beck K., Beedle M., van Bennekum A., Cockburn A., Cunningham W., Fowler M., Grenning J., Highsmith J., Hunt A., Jeffries R., Kern J., Marick B., Martin R.C., Mellor S., Schwaber K., Sutherland J. &amp; Thomas D.</w:t>
       </w:r>
       <w:r>
         <w:t xml:space="preserve"> (2001) </w:t>
@@ -13446,16 +13421,8 @@
     </w:p>
     <w:p/>
     <w:p>
-      <w:proofErr w:type="spellStart"/>
-      <w:r>
-        <w:t>Calvet</w:t>
-      </w:r>
-      <w:proofErr w:type="spellEnd"/>
-      <w:r>
-        <w:t xml:space="preserve"> L., Benito S., Juan A.A. &amp; Prados F.</w:t>
-      </w:r>
-      <w:r>
-        <w:t xml:space="preserve"> </w:t>
+      <w:r>
+        <w:t xml:space="preserve">Calvet L., Benito S., Juan A.A. &amp; Prados F. </w:t>
       </w:r>
       <w:r>
         <w:t xml:space="preserve">(2022) </w:t>
@@ -13561,56 +13528,6 @@
     </w:p>
     <w:p/>
     <w:p>
-      <w:r>
-        <w:t xml:space="preserve">Iantorno S., Gori K., Goldman N., Gil M. &amp; </w:t>
-      </w:r>
-      <w:proofErr w:type="spellStart"/>
-      <w:r>
-        <w:t>Dessimoz</w:t>
-      </w:r>
-      <w:proofErr w:type="spellEnd"/>
-      <w:r>
-        <w:t xml:space="preserve"> C.</w:t>
-      </w:r>
-      <w:r>
-        <w:t xml:space="preserve"> (2014) </w:t>
-      </w:r>
-      <w:r>
-        <w:t>Who watches the watchmen? An appraisal of benchmarks for multiple sequence alignment</w:t>
-      </w:r>
-      <w:r>
-        <w:t xml:space="preserve">. </w:t>
-      </w:r>
-      <w:r>
-        <w:rPr>
-          <w:i/>
-          <w:iCs/>
-        </w:rPr>
-        <w:t>Methods in molecular biology</w:t>
-      </w:r>
-      <w:r>
-        <w:t xml:space="preserve">, </w:t>
-      </w:r>
-      <w:r>
-        <w:t xml:space="preserve">pp </w:t>
-      </w:r>
-      <w:r>
-        <w:t>59–73</w:t>
-      </w:r>
-      <w:r>
-        <w:t xml:space="preserve">. </w:t>
-      </w:r>
-      <w:hyperlink r:id="rId17" w:history="1">
-        <w:r>
-          <w:rPr>
-            <w:rStyle w:val="Hyperlink"/>
-          </w:rPr>
-          <w:t>https://doi.org/10.1007/978-1-62703-646-7_4</w:t>
-        </w:r>
-      </w:hyperlink>
-    </w:p>
-    <w:p/>
-    <w:p>
       <w:pPr>
         <w:rPr>
           <w:rStyle w:val="Hyperlink"/>
@@ -13641,7 +13558,7 @@
       <w:r>
         <w:t xml:space="preserve">. </w:t>
       </w:r>
-      <w:hyperlink r:id="rId18" w:history="1">
+      <w:hyperlink r:id="rId17" w:history="1">
         <w:r>
           <w:rPr>
             <w:rStyle w:val="Hyperlink"/>
@@ -13658,15 +13575,7 @@
         </w:rPr>
       </w:pPr>
       <w:r>
-        <w:t xml:space="preserve">Larkin M.A., </w:t>
-      </w:r>
-      <w:proofErr w:type="spellStart"/>
-      <w:r>
-        <w:t>Blackshields</w:t>
-      </w:r>
-      <w:proofErr w:type="spellEnd"/>
-      <w:r>
-        <w:t xml:space="preserve"> G., Brown N.P., Chenna R., McGettigan P.A., McWilliam H., Valentin F., Wallace I.M., Wilm A., Lopez R., Thompson J.D., Gibson T.J. &amp; Higgins D.G.</w:t>
+        <w:t>Larkin M.A., Blackshields G., Brown N.P., Chenna R., McGettigan P.A., McWilliam H., Valentin F., Wallace I.M., Wilm A., Lopez R., Thompson J.D., Gibson T.J. &amp; Higgins D.G.</w:t>
       </w:r>
       <w:r>
         <w:t xml:space="preserve"> (2007) </w:t>
@@ -13696,7 +13605,7 @@
       <w:r>
         <w:t xml:space="preserve"> </w:t>
       </w:r>
-      <w:hyperlink r:id="rId19" w:history="1">
+      <w:hyperlink r:id="rId18" w:history="1">
         <w:r>
           <w:rPr>
             <w:rStyle w:val="Hyperlink"/>
@@ -13708,7 +13617,6 @@
     <w:p/>
     <w:p>
       <w:r>
-        <w:lastRenderedPageBreak/>
         <w:t>Pais F.S., Ruy P.C., Oliveira G. &amp; Coimbra R.S.</w:t>
       </w:r>
       <w:r>
@@ -13737,7 +13645,7 @@
       <w:r>
         <w:t xml:space="preserve"> </w:t>
       </w:r>
-      <w:hyperlink r:id="rId20" w:history="1">
+      <w:hyperlink r:id="rId19" w:history="1">
         <w:r>
           <w:rPr>
             <w:rStyle w:val="Hyperlink"/>
@@ -13752,6 +13660,7 @@
     <w:p/>
     <w:p>
       <w:r>
+        <w:lastRenderedPageBreak/>
         <w:t>Schwaber, K. &amp; Sutherland, J. (2020)</w:t>
       </w:r>
       <w:r>
@@ -13771,7 +13680,7 @@
         </w:rPr>
         <w:t xml:space="preserve"> </w:t>
       </w:r>
-      <w:hyperlink r:id="rId21" w:history="1">
+      <w:hyperlink r:id="rId20" w:history="1">
         <w:r>
           <w:rPr>
             <w:rStyle w:val="Hyperlink"/>
@@ -13794,15 +13703,7 @@
         </w:rPr>
       </w:pPr>
       <w:r>
-        <w:t xml:space="preserve">Sievers F., Wilm A., Dineen D., Gibson T.J., Karplus K., Li W., Lopez R., McWilliam H., Remmert M., </w:t>
-      </w:r>
-      <w:proofErr w:type="spellStart"/>
-      <w:r>
-        <w:t>Söding</w:t>
-      </w:r>
-      <w:proofErr w:type="spellEnd"/>
-      <w:r>
-        <w:t xml:space="preserve"> J., Thompson J.D. &amp; Higgins D.G.</w:t>
+        <w:t>Sievers F., Wilm A., Dineen D., Gibson T.J., Karplus K., Li W., Lopez R., McWilliam H., Remmert M., Söding J., Thompson J.D. &amp; Higgins D.G.</w:t>
       </w:r>
       <w:r>
         <w:t xml:space="preserve"> (2011) </w:t>
@@ -13833,7 +13734,7 @@
       <w:r>
         <w:t xml:space="preserve">. </w:t>
       </w:r>
-      <w:hyperlink r:id="rId22" w:history="1">
+      <w:hyperlink r:id="rId21" w:history="1">
         <w:r>
           <w:rPr>
             <w:rStyle w:val="Hyperlink"/>
@@ -13868,13 +13769,8 @@
         <w:t>.</w:t>
       </w:r>
       <w:r>
-        <w:t>, </w:t>
-      </w:r>
-      <w:proofErr w:type="spellStart"/>
-      <w:r>
-        <w:t>Plewniak</w:t>
-      </w:r>
-      <w:proofErr w:type="spellEnd"/>
+        <w:t>, Plewniak</w:t>
+      </w:r>
       <w:r>
         <w:t xml:space="preserve"> F.</w:t>
       </w:r>
@@ -13884,13 +13780,8 @@
       <w:r>
         <w:t xml:space="preserve"> O. (1999) </w:t>
       </w:r>
-      <w:proofErr w:type="spellStart"/>
-      <w:r>
-        <w:t>BAliBASE</w:t>
-      </w:r>
-      <w:proofErr w:type="spellEnd"/>
-      <w:r>
-        <w:t>: a benchmark alignment database for the evaluation of multiple alignment programs</w:t>
+      <w:r>
+        <w:t>BAliBASE: a benchmark alignment database for the evaluation of multiple alignment programs</w:t>
       </w:r>
       <w:r>
         <w:t xml:space="preserve">. </w:t>
@@ -13914,7 +13805,7 @@
       <w:r>
         <w:t xml:space="preserve">). </w:t>
       </w:r>
-      <w:hyperlink r:id="rId23" w:history="1">
+      <w:hyperlink r:id="rId22" w:history="1">
         <w:r>
           <w:rPr>
             <w:rStyle w:val="Hyperlink"/>
@@ -13984,7 +13875,6 @@
     </w:p>
     <w:p/>
     <w:p>
-      <w:proofErr w:type="spellStart"/>
       <w:r>
         <w:rPr>
           <w:b/>
@@ -13992,7 +13882,6 @@
         </w:rPr>
         <w:t>BAliBASE</w:t>
       </w:r>
-      <w:proofErr w:type="spellEnd"/>
       <w:r>
         <w:t xml:space="preserve"> </w:t>
       </w:r>
@@ -14007,6 +13896,73 @@
       </w:r>
       <w:r>
         <w:t xml:space="preserve"> software (Thompson et al., 1999)</w:t>
+      </w:r>
+      <w:r>
+        <w:t>.</w:t>
+      </w:r>
+    </w:p>
+    <w:p/>
+    <w:p>
+      <w:r>
+        <w:rPr>
+          <w:b/>
+          <w:bCs/>
+        </w:rPr>
+        <w:t>Biological Sequence</w:t>
+      </w:r>
+      <w:r>
+        <w:t xml:space="preserve"> – A sequence of </w:t>
+      </w:r>
+      <w:r>
+        <w:t>residues (</w:t>
+      </w:r>
+      <w:r>
+        <w:t>nucleotide bases or amino acids</w:t>
+      </w:r>
+      <w:r>
+        <w:t>)</w:t>
+      </w:r>
+      <w:r>
+        <w:t xml:space="preserve"> that make up a molecule</w:t>
+      </w:r>
+      <w:r>
+        <w:t xml:space="preserve"> </w:t>
+      </w:r>
+      <w:r>
+        <w:t>–</w:t>
+      </w:r>
+      <w:r>
+        <w:t xml:space="preserve"> </w:t>
+      </w:r>
+      <w:r>
+        <w:t>generally</w:t>
+      </w:r>
+      <w:r>
+        <w:t xml:space="preserve"> a protein,</w:t>
+      </w:r>
+      <w:r>
+        <w:t xml:space="preserve"> </w:t>
+      </w:r>
+      <w:r>
+        <w:t>DNA</w:t>
+      </w:r>
+      <w:r>
+        <w:t xml:space="preserve"> or</w:t>
+      </w:r>
+      <w:r>
+        <w:t xml:space="preserve"> RNA</w:t>
+      </w:r>
+      <w:r>
+        <w:t xml:space="preserve"> (</w:t>
+      </w:r>
+      <w:r>
+        <w:t>Calvet et al.</w:t>
+      </w:r>
+      <w:r>
+        <w:t>, 2022</w:t>
+      </w:r>
+      <w:r>
+        <w:t>)</w:t>
       </w:r>
       <w:r>
         <w:t>.</w:t>
@@ -14072,22 +14028,16 @@
         <w:t>–</w:t>
       </w:r>
       <w:r>
-        <w:t xml:space="preserve"> The evaluation of an alignment software tool, by comparing alignments produced by the tool against 'gold standard' structural reference alignments of the same sequences (</w:t>
-      </w:r>
-      <w:r>
-        <w:t xml:space="preserve">Iantorno </w:t>
-      </w:r>
-      <w:r>
-        <w:t xml:space="preserve">et al., </w:t>
-      </w:r>
-      <w:r>
-        <w:t>2014</w:t>
-      </w:r>
-      <w:r>
-        <w:t>).</w:t>
-      </w:r>
-      <w:r>
-        <w:t xml:space="preserve"> </w:t>
+        <w:t xml:space="preserve"> The evaluation of an alignment software tool, by comparing alignments produced by the tool against </w:t>
+      </w:r>
+      <w:r>
+        <w:t>high-quality</w:t>
+      </w:r>
+      <w:r>
+        <w:t xml:space="preserve"> structural reference alignments of the same sequences </w:t>
+      </w:r>
+      <w:r>
+        <w:t>(Thompson et al., 1999).</w:t>
       </w:r>
     </w:p>
     <w:p/>
@@ -17618,6 +17568,7 @@
   <w:style w:type="character" w:default="1" w:styleId="DefaultParagraphFont">
     <w:name w:val="Default Paragraph Font"/>
     <w:uiPriority w:val="1"/>
+    <w:semiHidden/>
     <w:unhideWhenUsed/>
   </w:style>
   <w:style w:type="table" w:default="1" w:styleId="TableNormal">

</xml_diff>

<commit_message>
simplified table of risks / mits
</commit_message>
<xml_diff>
--- a/Docs/2024-25 PDD WIP.docx
+++ b/Docs/2024-25 PDD WIP.docx
@@ -5569,490 +5569,25 @@
       </w:r>
       <w:bookmarkEnd w:id="20"/>
     </w:p>
-    <w:tbl>
-      <w:tblPr>
-        <w:tblStyle w:val="TableGrid"/>
-        <w:tblW w:w="0" w:type="auto"/>
-        <w:tblLook w:val="04A0" w:firstRow="1" w:lastRow="0" w:firstColumn="1" w:lastColumn="0" w:noHBand="0" w:noVBand="1"/>
-      </w:tblPr>
-      <w:tblGrid>
-        <w:gridCol w:w="2689"/>
-        <w:gridCol w:w="1275"/>
-        <w:gridCol w:w="6804"/>
-        <w:gridCol w:w="567"/>
-        <w:gridCol w:w="709"/>
-        <w:gridCol w:w="1701"/>
-      </w:tblGrid>
-      <w:tr>
-        <w:tc>
-          <w:tcPr>
-            <w:tcW w:w="2689" w:type="dxa"/>
-          </w:tcPr>
-          <w:p>
-            <w:r>
-              <w:t>Risk</w:t>
-            </w:r>
-          </w:p>
-        </w:tc>
-        <w:tc>
-          <w:tcPr>
-            <w:tcW w:w="1275" w:type="dxa"/>
-          </w:tcPr>
-          <w:p>
-            <w:r>
-              <w:t>Raw Risk</w:t>
-            </w:r>
-          </w:p>
-        </w:tc>
-        <w:tc>
-          <w:tcPr>
-            <w:tcW w:w="6804" w:type="dxa"/>
-          </w:tcPr>
-          <w:p>
-            <w:r>
-              <w:t>Mitigation</w:t>
-            </w:r>
-          </w:p>
-        </w:tc>
-        <w:tc>
-          <w:tcPr>
-            <w:tcW w:w="567" w:type="dxa"/>
-          </w:tcPr>
-          <w:p>
-            <w:r>
-              <w:t>L</w:t>
-            </w:r>
-          </w:p>
-        </w:tc>
-        <w:tc>
-          <w:tcPr>
-            <w:tcW w:w="709" w:type="dxa"/>
-          </w:tcPr>
-          <w:p>
-            <w:r>
-              <w:t>S</w:t>
-            </w:r>
-          </w:p>
-        </w:tc>
-        <w:tc>
-          <w:tcPr>
-            <w:tcW w:w="1701" w:type="dxa"/>
-          </w:tcPr>
-          <w:p>
-            <w:r>
-              <w:t>Residual Risk</w:t>
-            </w:r>
-          </w:p>
-        </w:tc>
-      </w:tr>
-      <w:tr>
-        <w:tc>
-          <w:tcPr>
-            <w:tcW w:w="2689" w:type="dxa"/>
-          </w:tcPr>
-          <w:p>
-            <w:r>
-              <w:t>Hard disk failure</w:t>
-            </w:r>
-          </w:p>
-        </w:tc>
-        <w:tc>
-          <w:tcPr>
-            <w:tcW w:w="1275" w:type="dxa"/>
-          </w:tcPr>
-          <w:p>
-            <w:r>
-              <w:t>5</w:t>
-            </w:r>
-          </w:p>
-        </w:tc>
-        <w:tc>
-          <w:tcPr>
-            <w:tcW w:w="6804" w:type="dxa"/>
-          </w:tcPr>
-          <w:p>
-            <w:r>
-              <w:t>Proactive: Make use of cloud storage</w:t>
-            </w:r>
-            <w:r>
-              <w:t xml:space="preserve"> services</w:t>
-            </w:r>
-            <w:r>
-              <w:t xml:space="preserve"> for key files relating to the project wherever possible. Maintaining copies </w:t>
-            </w:r>
-            <w:r>
-              <w:t>on</w:t>
-            </w:r>
-            <w:r>
-              <w:t xml:space="preserve"> multiple platforms will further reduce the risk of losing work.</w:t>
-            </w:r>
-          </w:p>
-        </w:tc>
-        <w:tc>
-          <w:tcPr>
-            <w:tcW w:w="567" w:type="dxa"/>
-          </w:tcPr>
-          <w:p>
-            <w:r>
-              <w:t>1</w:t>
-            </w:r>
-          </w:p>
-        </w:tc>
-        <w:tc>
-          <w:tcPr>
-            <w:tcW w:w="709" w:type="dxa"/>
-          </w:tcPr>
-          <w:p>
-            <w:r>
-              <w:t>1</w:t>
-            </w:r>
-          </w:p>
-        </w:tc>
-        <w:tc>
-          <w:tcPr>
-            <w:tcW w:w="1701" w:type="dxa"/>
-          </w:tcPr>
-          <w:p>
-            <w:r>
-              <w:t>1</w:t>
-            </w:r>
-          </w:p>
-        </w:tc>
-      </w:tr>
-      <w:tr>
-        <w:tc>
-          <w:tcPr>
-            <w:tcW w:w="2689" w:type="dxa"/>
-          </w:tcPr>
-          <w:p>
-            <w:r>
-              <w:t>Poor time management</w:t>
-            </w:r>
-          </w:p>
-        </w:tc>
-        <w:tc>
-          <w:tcPr>
-            <w:tcW w:w="1275" w:type="dxa"/>
-          </w:tcPr>
-          <w:p>
-            <w:r>
-              <w:t>12</w:t>
-            </w:r>
-          </w:p>
-        </w:tc>
-        <w:tc>
-          <w:tcPr>
-            <w:tcW w:w="6804" w:type="dxa"/>
-          </w:tcPr>
-          <w:p>
-            <w:r>
-              <w:t xml:space="preserve">Proactive: Refer to the project Gantt chart, deliverables and milestones to understand </w:t>
-            </w:r>
-            <w:r>
-              <w:t>how much can be spent on a given task.</w:t>
-            </w:r>
-            <w:r>
-              <w:t xml:space="preserve"> </w:t>
-            </w:r>
-          </w:p>
-        </w:tc>
-        <w:tc>
-          <w:tcPr>
-            <w:tcW w:w="567" w:type="dxa"/>
-          </w:tcPr>
-          <w:p>
-            <w:r>
-              <w:t>2</w:t>
-            </w:r>
-          </w:p>
-        </w:tc>
-        <w:tc>
-          <w:tcPr>
-            <w:tcW w:w="709" w:type="dxa"/>
-          </w:tcPr>
-          <w:p>
-            <w:r>
-              <w:t>2</w:t>
-            </w:r>
-          </w:p>
-        </w:tc>
-        <w:tc>
-          <w:tcPr>
-            <w:tcW w:w="1701" w:type="dxa"/>
-          </w:tcPr>
-          <w:p>
-            <w:r>
-              <w:t>4</w:t>
-            </w:r>
-          </w:p>
-        </w:tc>
-      </w:tr>
-      <w:tr>
-        <w:tc>
-          <w:tcPr>
-            <w:tcW w:w="2689" w:type="dxa"/>
-          </w:tcPr>
-          <w:p>
-            <w:r>
-              <w:t>Poor project planning</w:t>
-            </w:r>
-          </w:p>
-        </w:tc>
-        <w:tc>
-          <w:tcPr>
-            <w:tcW w:w="1275" w:type="dxa"/>
-          </w:tcPr>
-          <w:p>
-            <w:r>
-              <w:t>6</w:t>
-            </w:r>
-          </w:p>
-        </w:tc>
-        <w:tc>
-          <w:tcPr>
-            <w:tcW w:w="6804" w:type="dxa"/>
-          </w:tcPr>
-          <w:p>
-            <w:r>
-              <w:t xml:space="preserve">Proactive: </w:t>
-            </w:r>
-            <w:r>
-              <w:t>B</w:t>
-            </w:r>
-            <w:r>
-              <w:t xml:space="preserve">reak </w:t>
-            </w:r>
-            <w:r>
-              <w:t xml:space="preserve">anticipated </w:t>
-            </w:r>
-            <w:r>
-              <w:t>tasks down until they are shorter than two weeks in duration. Discuss these tasks with the project supervisor and agree on clear milestones to indicate progress.</w:t>
-            </w:r>
-          </w:p>
-        </w:tc>
-        <w:tc>
-          <w:tcPr>
-            <w:tcW w:w="567" w:type="dxa"/>
-          </w:tcPr>
-          <w:p>
-            <w:r>
-              <w:t>2</w:t>
-            </w:r>
-          </w:p>
-        </w:tc>
-        <w:tc>
-          <w:tcPr>
-            <w:tcW w:w="709" w:type="dxa"/>
-          </w:tcPr>
-          <w:p>
-            <w:r>
-              <w:t>2</w:t>
-            </w:r>
-          </w:p>
-        </w:tc>
-        <w:tc>
-          <w:tcPr>
-            <w:tcW w:w="1701" w:type="dxa"/>
-          </w:tcPr>
-          <w:p>
-            <w:r>
-              <w:t>4</w:t>
-            </w:r>
-          </w:p>
-        </w:tc>
-      </w:tr>
-      <w:tr>
-        <w:tc>
-          <w:tcPr>
-            <w:tcW w:w="2689" w:type="dxa"/>
-          </w:tcPr>
-          <w:p>
-            <w:r>
-              <w:t>Final product fails testing due to bugs</w:t>
-            </w:r>
-          </w:p>
-          <w:p/>
-        </w:tc>
-        <w:tc>
-          <w:tcPr>
-            <w:tcW w:w="1275" w:type="dxa"/>
-          </w:tcPr>
-          <w:p>
-            <w:r>
-              <w:t>10</w:t>
-            </w:r>
-          </w:p>
-        </w:tc>
-        <w:tc>
-          <w:tcPr>
-            <w:tcW w:w="6804" w:type="dxa"/>
-          </w:tcPr>
-          <w:p>
-            <w:r>
-              <w:t xml:space="preserve">Reactive: </w:t>
-            </w:r>
-            <w:r>
-              <w:t>Since an iterative development methodology is in place, s</w:t>
-            </w:r>
-            <w:r>
-              <w:t>elect a previous iteration</w:t>
-            </w:r>
-            <w:r>
-              <w:t xml:space="preserve"> </w:t>
-            </w:r>
-            <w:r>
-              <w:t xml:space="preserve">of the software to be </w:t>
-            </w:r>
-            <w:r>
-              <w:t>used as the final version.</w:t>
-            </w:r>
-            <w:r>
-              <w:t xml:space="preserve"> Attempt a fix </w:t>
-            </w:r>
-            <w:r>
-              <w:t xml:space="preserve">if </w:t>
-            </w:r>
-            <w:r>
-              <w:t>enough</w:t>
-            </w:r>
-            <w:r>
-              <w:t xml:space="preserve"> time is available.</w:t>
-            </w:r>
-          </w:p>
-        </w:tc>
-        <w:tc>
-          <w:tcPr>
-            <w:tcW w:w="567" w:type="dxa"/>
-          </w:tcPr>
-          <w:p>
-            <w:r>
-              <w:t>2</w:t>
-            </w:r>
-          </w:p>
-        </w:tc>
-        <w:tc>
-          <w:tcPr>
-            <w:tcW w:w="709" w:type="dxa"/>
-          </w:tcPr>
-          <w:p>
-            <w:r>
-              <w:t>2</w:t>
-            </w:r>
-          </w:p>
-        </w:tc>
-        <w:tc>
-          <w:tcPr>
-            <w:tcW w:w="1701" w:type="dxa"/>
-          </w:tcPr>
-          <w:p>
-            <w:r>
-              <w:t>4</w:t>
-            </w:r>
-          </w:p>
-        </w:tc>
-      </w:tr>
-      <w:tr>
-        <w:tc>
-          <w:tcPr>
-            <w:tcW w:w="2689" w:type="dxa"/>
-          </w:tcPr>
-          <w:p>
-            <w:r>
-              <w:t>Insufficient documentation for use of the software</w:t>
-            </w:r>
-          </w:p>
-        </w:tc>
-        <w:tc>
-          <w:tcPr>
-            <w:tcW w:w="1275" w:type="dxa"/>
-          </w:tcPr>
-          <w:p>
-            <w:r>
-              <w:t>10</w:t>
-            </w:r>
-          </w:p>
-        </w:tc>
-        <w:tc>
-          <w:tcPr>
-            <w:tcW w:w="6804" w:type="dxa"/>
-          </w:tcPr>
-          <w:p>
-            <w:r>
-              <w:t xml:space="preserve">Proactive: All released iterations of the software must include a clear </w:t>
-            </w:r>
-            <w:r>
-              <w:t xml:space="preserve">‘README’ file explaining </w:t>
-            </w:r>
-            <w:r>
-              <w:t xml:space="preserve">software functionality and </w:t>
-            </w:r>
-            <w:r>
-              <w:t xml:space="preserve">giving </w:t>
-            </w:r>
-            <w:r>
-              <w:t>directions for use</w:t>
-            </w:r>
-            <w:r>
-              <w:t>.</w:t>
-            </w:r>
-          </w:p>
-        </w:tc>
-        <w:tc>
-          <w:tcPr>
-            <w:tcW w:w="567" w:type="dxa"/>
-          </w:tcPr>
-          <w:p>
-            <w:r>
-              <w:t>1</w:t>
-            </w:r>
-          </w:p>
-        </w:tc>
-        <w:tc>
-          <w:tcPr>
-            <w:tcW w:w="709" w:type="dxa"/>
-          </w:tcPr>
-          <w:p>
-            <w:r>
-              <w:t>3</w:t>
-            </w:r>
-          </w:p>
-        </w:tc>
-        <w:tc>
-          <w:tcPr>
-            <w:tcW w:w="1701" w:type="dxa"/>
-          </w:tcPr>
-          <w:p>
-            <w:r>
-              <w:t>3</w:t>
-            </w:r>
-          </w:p>
-        </w:tc>
-      </w:tr>
-    </w:tbl>
-    <w:p>
-      <w:r>
-        <w:br w:type="page"/>
-      </w:r>
-    </w:p>
     <w:p/>
     <w:tbl>
       <w:tblPr>
         <w:tblStyle w:val="TableGrid"/>
-        <w:tblW w:w="0" w:type="auto"/>
+        <w:tblW w:w="14596" w:type="dxa"/>
         <w:tblLook w:val="04A0" w:firstRow="1" w:lastRow="0" w:firstColumn="1" w:lastColumn="0" w:noHBand="0" w:noVBand="1"/>
       </w:tblPr>
       <w:tblGrid>
-        <w:gridCol w:w="2830"/>
+        <w:gridCol w:w="2972"/>
         <w:gridCol w:w="1134"/>
-        <w:gridCol w:w="6804"/>
+        <w:gridCol w:w="7655"/>
         <w:gridCol w:w="567"/>
-        <w:gridCol w:w="709"/>
+        <w:gridCol w:w="567"/>
         <w:gridCol w:w="1701"/>
       </w:tblGrid>
       <w:tr>
         <w:tc>
           <w:tcPr>
-            <w:tcW w:w="2830" w:type="dxa"/>
+            <w:tcW w:w="2972" w:type="dxa"/>
           </w:tcPr>
           <w:p>
             <w:r>
@@ -6072,7 +5607,7 @@
         </w:tc>
         <w:tc>
           <w:tcPr>
-            <w:tcW w:w="6804" w:type="dxa"/>
+            <w:tcW w:w="7655" w:type="dxa"/>
           </w:tcPr>
           <w:p>
             <w:r>
@@ -6092,7 +5627,7 @@
         </w:tc>
         <w:tc>
           <w:tcPr>
-            <w:tcW w:w="709" w:type="dxa"/>
+            <w:tcW w:w="567" w:type="dxa"/>
           </w:tcPr>
           <w:p>
             <w:r>
@@ -6114,17 +5649,13 @@
       <w:tr>
         <w:tc>
           <w:tcPr>
-            <w:tcW w:w="2830" w:type="dxa"/>
-          </w:tcPr>
-          <w:p>
-            <w:r>
-              <w:t xml:space="preserve">None of the software iterations produce valid </w:t>
-            </w:r>
-            <w:r>
-              <w:t>alignments of sequences</w:t>
-            </w:r>
-          </w:p>
-          <w:p/>
+            <w:tcW w:w="2972" w:type="dxa"/>
+          </w:tcPr>
+          <w:p>
+            <w:r>
+              <w:t>Hard disk failure</w:t>
+            </w:r>
+          </w:p>
         </w:tc>
         <w:tc>
           <w:tcPr>
@@ -6132,25 +5663,29 @@
           </w:tcPr>
           <w:p>
             <w:r>
-              <w:t>8</w:t>
-            </w:r>
-          </w:p>
-        </w:tc>
-        <w:tc>
-          <w:tcPr>
-            <w:tcW w:w="6804" w:type="dxa"/>
-          </w:tcPr>
-          <w:p>
-            <w:pPr>
-              <w:rPr>
-                <w:color w:val="FF0000"/>
-              </w:rPr>
-            </w:pPr>
-            <w:r>
-              <w:t>Proactive: Ensure that producing valid solutions to the MSA problem is one of the first requirements to be satisfied by a software release</w:t>
-            </w:r>
-            <w:r>
-              <w:t>, prioritized over performance and solution quality.</w:t>
+              <w:t>5</w:t>
+            </w:r>
+          </w:p>
+        </w:tc>
+        <w:tc>
+          <w:tcPr>
+            <w:tcW w:w="7655" w:type="dxa"/>
+          </w:tcPr>
+          <w:p>
+            <w:r>
+              <w:t>Proactive: Make use of cloud storage</w:t>
+            </w:r>
+            <w:r>
+              <w:t xml:space="preserve"> services</w:t>
+            </w:r>
+            <w:r>
+              <w:t xml:space="preserve"> for key files relating to the project wherever possible. Maintaining copies </w:t>
+            </w:r>
+            <w:r>
+              <w:t>on</w:t>
+            </w:r>
+            <w:r>
+              <w:t xml:space="preserve"> multiple platforms will further reduce the risk of losing work.</w:t>
             </w:r>
           </w:p>
         </w:tc>
@@ -6166,11 +5701,11 @@
         </w:tc>
         <w:tc>
           <w:tcPr>
-            <w:tcW w:w="709" w:type="dxa"/>
-          </w:tcPr>
-          <w:p>
-            <w:r>
-              <w:t>4</w:t>
+            <w:tcW w:w="567" w:type="dxa"/>
+          </w:tcPr>
+          <w:p>
+            <w:r>
+              <w:t>1</w:t>
             </w:r>
           </w:p>
         </w:tc>
@@ -6180,7 +5715,7 @@
           </w:tcPr>
           <w:p>
             <w:r>
-              <w:t>4</w:t>
+              <w:t>1</w:t>
             </w:r>
           </w:p>
         </w:tc>
@@ -6188,17 +5723,13 @@
       <w:tr>
         <w:tc>
           <w:tcPr>
-            <w:tcW w:w="2830" w:type="dxa"/>
-          </w:tcPr>
-          <w:p>
-            <w:r>
-              <w:t>Researcher becomes hospitalised</w:t>
-            </w:r>
-            <w:r>
-              <w:t xml:space="preserve"> due to sudden illness</w:t>
-            </w:r>
-          </w:p>
-          <w:p/>
+            <w:tcW w:w="2972" w:type="dxa"/>
+          </w:tcPr>
+          <w:p>
+            <w:r>
+              <w:t>Poor project planning</w:t>
+            </w:r>
+          </w:p>
         </w:tc>
         <w:tc>
           <w:tcPr>
@@ -6206,35 +5737,29 @@
           </w:tcPr>
           <w:p>
             <w:r>
-              <w:t>5</w:t>
-            </w:r>
-          </w:p>
-        </w:tc>
-        <w:tc>
-          <w:tcPr>
-            <w:tcW w:w="6804" w:type="dxa"/>
-          </w:tcPr>
-          <w:p>
-            <w:r>
-              <w:t xml:space="preserve">Reactive: </w:t>
-            </w:r>
-            <w:r>
-              <w:t>Notify</w:t>
-            </w:r>
-            <w:r>
-              <w:t xml:space="preserve"> the project supervisor </w:t>
-            </w:r>
-            <w:r>
-              <w:t xml:space="preserve">of this </w:t>
-            </w:r>
-            <w:r>
-              <w:t>as soon as possible. Discuss how the project plan can be adapted if necessary</w:t>
-            </w:r>
-            <w:r>
-              <w:t xml:space="preserve"> and contact student services</w:t>
-            </w:r>
-            <w:r>
-              <w:t>.</w:t>
+              <w:t>6</w:t>
+            </w:r>
+          </w:p>
+        </w:tc>
+        <w:tc>
+          <w:tcPr>
+            <w:tcW w:w="7655" w:type="dxa"/>
+          </w:tcPr>
+          <w:p>
+            <w:r>
+              <w:t xml:space="preserve">Proactive: </w:t>
+            </w:r>
+            <w:r>
+              <w:t>B</w:t>
+            </w:r>
+            <w:r>
+              <w:t xml:space="preserve">reak </w:t>
+            </w:r>
+            <w:r>
+              <w:t xml:space="preserve">anticipated </w:t>
+            </w:r>
+            <w:r>
+              <w:t>tasks down until they are shorter than two weeks in duration. Discuss these tasks with the project supervisor and agree on clear milestones to indicate progress.</w:t>
             </w:r>
           </w:p>
         </w:tc>
@@ -6244,17 +5769,17 @@
           </w:tcPr>
           <w:p>
             <w:r>
-              <w:t>1</w:t>
-            </w:r>
-          </w:p>
-        </w:tc>
-        <w:tc>
-          <w:tcPr>
-            <w:tcW w:w="709" w:type="dxa"/>
-          </w:tcPr>
-          <w:p>
-            <w:r>
-              <w:t>4</w:t>
+              <w:t>2</w:t>
+            </w:r>
+          </w:p>
+        </w:tc>
+        <w:tc>
+          <w:tcPr>
+            <w:tcW w:w="567" w:type="dxa"/>
+          </w:tcPr>
+          <w:p>
+            <w:r>
+              <w:t>2</w:t>
             </w:r>
           </w:p>
         </w:tc>
@@ -6272,11 +5797,11 @@
       <w:tr>
         <w:tc>
           <w:tcPr>
-            <w:tcW w:w="2830" w:type="dxa"/>
-          </w:tcPr>
-          <w:p>
-            <w:r>
-              <w:t>Project supervisor becomes unavailable</w:t>
+            <w:tcW w:w="2972" w:type="dxa"/>
+          </w:tcPr>
+          <w:p>
+            <w:r>
+              <w:t>Final product fails testing due to bugs</w:t>
             </w:r>
           </w:p>
           <w:p/>
@@ -6287,47 +5812,74 @@
           </w:tcPr>
           <w:p>
             <w:r>
+              <w:t>10</w:t>
+            </w:r>
+          </w:p>
+        </w:tc>
+        <w:tc>
+          <w:tcPr>
+            <w:tcW w:w="7655" w:type="dxa"/>
+          </w:tcPr>
+          <w:p>
+            <w:r>
+              <w:t xml:space="preserve">Reactive: </w:t>
+            </w:r>
+            <w:r>
+              <w:t>Since an iterative development methodology is in place, s</w:t>
+            </w:r>
+            <w:r>
+              <w:t>elect a previous iteration</w:t>
+            </w:r>
+            <w:r>
+              <w:t xml:space="preserve"> </w:t>
+            </w:r>
+            <w:r>
+              <w:t xml:space="preserve">of the software to be </w:t>
+            </w:r>
+            <w:r>
+              <w:t>used as the final version.</w:t>
+            </w:r>
+            <w:r>
+              <w:t xml:space="preserve"> Attempt a fix </w:t>
+            </w:r>
+            <w:r>
+              <w:t xml:space="preserve">if </w:t>
+            </w:r>
+            <w:r>
+              <w:t>enough</w:t>
+            </w:r>
+            <w:r>
+              <w:t xml:space="preserve"> time is available.</w:t>
+            </w:r>
+          </w:p>
+        </w:tc>
+        <w:tc>
+          <w:tcPr>
+            <w:tcW w:w="567" w:type="dxa"/>
+          </w:tcPr>
+          <w:p>
+            <w:r>
+              <w:t>2</w:t>
+            </w:r>
+          </w:p>
+        </w:tc>
+        <w:tc>
+          <w:tcPr>
+            <w:tcW w:w="567" w:type="dxa"/>
+          </w:tcPr>
+          <w:p>
+            <w:r>
+              <w:t>2</w:t>
+            </w:r>
+          </w:p>
+        </w:tc>
+        <w:tc>
+          <w:tcPr>
+            <w:tcW w:w="1701" w:type="dxa"/>
+          </w:tcPr>
+          <w:p>
+            <w:r>
               <w:t>4</w:t>
-            </w:r>
-          </w:p>
-        </w:tc>
-        <w:tc>
-          <w:tcPr>
-            <w:tcW w:w="6804" w:type="dxa"/>
-          </w:tcPr>
-          <w:p>
-            <w:r>
-              <w:t>Reactive: Discuss this circumstance with the module lead if this situation arises.</w:t>
-            </w:r>
-          </w:p>
-        </w:tc>
-        <w:tc>
-          <w:tcPr>
-            <w:tcW w:w="567" w:type="dxa"/>
-          </w:tcPr>
-          <w:p>
-            <w:r>
-              <w:t>1</w:t>
-            </w:r>
-          </w:p>
-        </w:tc>
-        <w:tc>
-          <w:tcPr>
-            <w:tcW w:w="709" w:type="dxa"/>
-          </w:tcPr>
-          <w:p>
-            <w:r>
-              <w:t>2</w:t>
-            </w:r>
-          </w:p>
-        </w:tc>
-        <w:tc>
-          <w:tcPr>
-            <w:tcW w:w="1701" w:type="dxa"/>
-          </w:tcPr>
-          <w:p>
-            <w:r>
-              <w:t>2</w:t>
             </w:r>
           </w:p>
         </w:tc>
@@ -6335,11 +5887,11 @@
       <w:tr>
         <w:tc>
           <w:tcPr>
-            <w:tcW w:w="2830" w:type="dxa"/>
-          </w:tcPr>
-          <w:p>
-            <w:r>
-              <w:t>Social restrictions due to an epidemic impact ability to work effectively</w:t>
+            <w:tcW w:w="2972" w:type="dxa"/>
+          </w:tcPr>
+          <w:p>
+            <w:r>
+              <w:t>Insufficient documentation for use of the software</w:t>
             </w:r>
           </w:p>
         </w:tc>
@@ -6349,66 +5901,62 @@
           </w:tcPr>
           <w:p>
             <w:r>
+              <w:t>10</w:t>
+            </w:r>
+          </w:p>
+        </w:tc>
+        <w:tc>
+          <w:tcPr>
+            <w:tcW w:w="7655" w:type="dxa"/>
+          </w:tcPr>
+          <w:p>
+            <w:r>
+              <w:t xml:space="preserve">Proactive: All released iterations of the software must include a clear </w:t>
+            </w:r>
+            <w:r>
+              <w:t xml:space="preserve">‘README’ file explaining </w:t>
+            </w:r>
+            <w:r>
+              <w:t xml:space="preserve">software functionality and </w:t>
+            </w:r>
+            <w:r>
+              <w:t xml:space="preserve">giving </w:t>
+            </w:r>
+            <w:r>
+              <w:t>directions for use</w:t>
+            </w:r>
+            <w:r>
+              <w:t>.</w:t>
+            </w:r>
+          </w:p>
+        </w:tc>
+        <w:tc>
+          <w:tcPr>
+            <w:tcW w:w="567" w:type="dxa"/>
+          </w:tcPr>
+          <w:p>
+            <w:r>
+              <w:t>1</w:t>
+            </w:r>
+          </w:p>
+        </w:tc>
+        <w:tc>
+          <w:tcPr>
+            <w:tcW w:w="567" w:type="dxa"/>
+          </w:tcPr>
+          <w:p>
+            <w:r>
               <w:t>3</w:t>
             </w:r>
           </w:p>
         </w:tc>
         <w:tc>
           <w:tcPr>
-            <w:tcW w:w="6804" w:type="dxa"/>
-          </w:tcPr>
-          <w:p>
-            <w:r>
-              <w:t xml:space="preserve">Reactive: </w:t>
-            </w:r>
-            <w:r>
-              <w:t>Begin to wo</w:t>
-            </w:r>
-            <w:r>
-              <w:t xml:space="preserve">rk remotely. </w:t>
-            </w:r>
-            <w:r>
-              <w:t>Assess</w:t>
-            </w:r>
-            <w:r>
-              <w:t xml:space="preserve"> whether completion of all primary objectives is still feasible and </w:t>
-            </w:r>
-            <w:r>
-              <w:t>consider</w:t>
-            </w:r>
-            <w:r>
-              <w:t xml:space="preserve"> making revisions to the project plan if necessary.</w:t>
-            </w:r>
-          </w:p>
-          <w:p/>
-        </w:tc>
-        <w:tc>
-          <w:tcPr>
-            <w:tcW w:w="567" w:type="dxa"/>
-          </w:tcPr>
-          <w:p>
-            <w:r>
-              <w:t>1</w:t>
-            </w:r>
-          </w:p>
-        </w:tc>
-        <w:tc>
-          <w:tcPr>
-            <w:tcW w:w="709" w:type="dxa"/>
-          </w:tcPr>
-          <w:p>
-            <w:r>
-              <w:t>2</w:t>
-            </w:r>
-          </w:p>
-        </w:tc>
-        <w:tc>
-          <w:tcPr>
             <w:tcW w:w="1701" w:type="dxa"/>
           </w:tcPr>
           <w:p>
             <w:r>
-              <w:t>2</w:t>
+              <w:t>3</w:t>
             </w:r>
           </w:p>
         </w:tc>
@@ -6416,17 +5964,22 @@
       <w:tr>
         <w:tc>
           <w:tcPr>
-            <w:tcW w:w="2830" w:type="dxa"/>
-          </w:tcPr>
-          <w:p>
-            <w:r>
-              <w:t>Scope creep</w:t>
-            </w:r>
-            <w:r>
-              <w:t xml:space="preserve"> results in the project being unfinished</w:t>
-            </w:r>
-          </w:p>
-          <w:p/>
+            <w:tcW w:w="2972" w:type="dxa"/>
+          </w:tcPr>
+          <w:p>
+            <w:r>
+              <w:t xml:space="preserve">None of the </w:t>
+            </w:r>
+            <w:r>
+              <w:t>released</w:t>
+            </w:r>
+            <w:r>
+              <w:t xml:space="preserve"> iterations produce valid </w:t>
+            </w:r>
+            <w:r>
+              <w:t>solutions</w:t>
+            </w:r>
+          </w:p>
         </w:tc>
         <w:tc>
           <w:tcPr>
@@ -6434,29 +5987,22 @@
           </w:tcPr>
           <w:p>
             <w:r>
-              <w:t>6</w:t>
-            </w:r>
-          </w:p>
-        </w:tc>
-        <w:tc>
-          <w:tcPr>
-            <w:tcW w:w="6804" w:type="dxa"/>
-          </w:tcPr>
-          <w:p>
-            <w:r>
-              <w:t xml:space="preserve">Proactive: </w:t>
-            </w:r>
-            <w:r>
-              <w:t>Ensure</w:t>
-            </w:r>
-            <w:r>
-              <w:t xml:space="preserve"> that any work taken on aligns with </w:t>
-            </w:r>
-            <w:r>
-              <w:t>primary or secondary objectives for the project. Prioritize primary objectives.</w:t>
-            </w:r>
-          </w:p>
-          <w:p/>
+              <w:t>8</w:t>
+            </w:r>
+          </w:p>
+        </w:tc>
+        <w:tc>
+          <w:tcPr>
+            <w:tcW w:w="7655" w:type="dxa"/>
+          </w:tcPr>
+          <w:p>
+            <w:r>
+              <w:t>Proactive: Ensure that producing valid solutions to the MSA problem is one of the first requirements to be satisfied by a software release</w:t>
+            </w:r>
+            <w:r>
+              <w:t>, prioritized over performance and solution quality.</w:t>
+            </w:r>
+          </w:p>
         </w:tc>
         <w:tc>
           <w:tcPr>
@@ -6470,11 +6016,11 @@
         </w:tc>
         <w:tc>
           <w:tcPr>
-            <w:tcW w:w="709" w:type="dxa"/>
-          </w:tcPr>
-          <w:p>
-            <w:r>
-              <w:t>2</w:t>
+            <w:tcW w:w="567" w:type="dxa"/>
+          </w:tcPr>
+          <w:p>
+            <w:r>
+              <w:t>4</w:t>
             </w:r>
           </w:p>
         </w:tc>
@@ -6484,7 +6030,7 @@
           </w:tcPr>
           <w:p>
             <w:r>
-              <w:t>2</w:t>
+              <w:t>4</w:t>
             </w:r>
           </w:p>
         </w:tc>
@@ -6492,14 +6038,13 @@
       <w:tr>
         <w:tc>
           <w:tcPr>
-            <w:tcW w:w="2830" w:type="dxa"/>
-          </w:tcPr>
-          <w:p>
-            <w:r>
-              <w:t>External data sets (for testing) become unavailable</w:t>
-            </w:r>
-          </w:p>
-          <w:p/>
+            <w:tcW w:w="2972" w:type="dxa"/>
+          </w:tcPr>
+          <w:p>
+            <w:r>
+              <w:t>Researcher becomes hospitalised due to sudden illness</w:t>
+            </w:r>
+          </w:p>
         </w:tc>
         <w:tc>
           <w:tcPr>
@@ -6507,23 +6052,272 @@
           </w:tcPr>
           <w:p>
             <w:r>
+              <w:t>5</w:t>
+            </w:r>
+          </w:p>
+        </w:tc>
+        <w:tc>
+          <w:tcPr>
+            <w:tcW w:w="7655" w:type="dxa"/>
+          </w:tcPr>
+          <w:p>
+            <w:r>
+              <w:t xml:space="preserve">Reactive: </w:t>
+            </w:r>
+            <w:r>
+              <w:t>Notify</w:t>
+            </w:r>
+            <w:r>
+              <w:t xml:space="preserve"> the project supervisor </w:t>
+            </w:r>
+            <w:r>
+              <w:t xml:space="preserve">of this </w:t>
+            </w:r>
+            <w:r>
+              <w:t>as soon as possible. Discuss how the project plan can be adapted if necessary</w:t>
+            </w:r>
+            <w:r>
+              <w:t xml:space="preserve"> and contact student services</w:t>
+            </w:r>
+            <w:r>
+              <w:t>.</w:t>
+            </w:r>
+          </w:p>
+        </w:tc>
+        <w:tc>
+          <w:tcPr>
+            <w:tcW w:w="567" w:type="dxa"/>
+          </w:tcPr>
+          <w:p>
+            <w:r>
+              <w:t>1</w:t>
+            </w:r>
+          </w:p>
+        </w:tc>
+        <w:tc>
+          <w:tcPr>
+            <w:tcW w:w="567" w:type="dxa"/>
+          </w:tcPr>
+          <w:p>
+            <w:r>
+              <w:t>4</w:t>
+            </w:r>
+          </w:p>
+        </w:tc>
+        <w:tc>
+          <w:tcPr>
+            <w:tcW w:w="1701" w:type="dxa"/>
+          </w:tcPr>
+          <w:p>
+            <w:r>
+              <w:t>4</w:t>
+            </w:r>
+          </w:p>
+        </w:tc>
+      </w:tr>
+      <w:tr>
+        <w:tc>
+          <w:tcPr>
+            <w:tcW w:w="2972" w:type="dxa"/>
+          </w:tcPr>
+          <w:p>
+            <w:r>
+              <w:t>Project supervisor becomes unavailable</w:t>
+            </w:r>
+          </w:p>
+        </w:tc>
+        <w:tc>
+          <w:tcPr>
+            <w:tcW w:w="1134" w:type="dxa"/>
+          </w:tcPr>
+          <w:p>
+            <w:r>
+              <w:t>4</w:t>
+            </w:r>
+          </w:p>
+        </w:tc>
+        <w:tc>
+          <w:tcPr>
+            <w:tcW w:w="7655" w:type="dxa"/>
+          </w:tcPr>
+          <w:p>
+            <w:r>
+              <w:t xml:space="preserve">Reactive: Discuss this circumstance with the module lead if </w:t>
+            </w:r>
+            <w:r>
+              <w:t xml:space="preserve">it </w:t>
+            </w:r>
+            <w:r>
+              <w:t>occurs</w:t>
+            </w:r>
+            <w:r>
+              <w:t>.</w:t>
+            </w:r>
+          </w:p>
+        </w:tc>
+        <w:tc>
+          <w:tcPr>
+            <w:tcW w:w="567" w:type="dxa"/>
+          </w:tcPr>
+          <w:p>
+            <w:r>
+              <w:t>1</w:t>
+            </w:r>
+          </w:p>
+        </w:tc>
+        <w:tc>
+          <w:tcPr>
+            <w:tcW w:w="567" w:type="dxa"/>
+          </w:tcPr>
+          <w:p>
+            <w:r>
+              <w:t>2</w:t>
+            </w:r>
+          </w:p>
+        </w:tc>
+        <w:tc>
+          <w:tcPr>
+            <w:tcW w:w="1701" w:type="dxa"/>
+          </w:tcPr>
+          <w:p>
+            <w:r>
+              <w:t>2</w:t>
+            </w:r>
+          </w:p>
+        </w:tc>
+      </w:tr>
+      <w:tr>
+        <w:tc>
+          <w:tcPr>
+            <w:tcW w:w="2972" w:type="dxa"/>
+          </w:tcPr>
+          <w:p>
+            <w:r>
+              <w:t>Scope creep results in the project being unfinished</w:t>
+            </w:r>
+          </w:p>
+        </w:tc>
+        <w:tc>
+          <w:tcPr>
+            <w:tcW w:w="1134" w:type="dxa"/>
+          </w:tcPr>
+          <w:p>
+            <w:r>
+              <w:t>6</w:t>
+            </w:r>
+          </w:p>
+        </w:tc>
+        <w:tc>
+          <w:tcPr>
+            <w:tcW w:w="7655" w:type="dxa"/>
+          </w:tcPr>
+          <w:p>
+            <w:r>
+              <w:t xml:space="preserve">Proactive: </w:t>
+            </w:r>
+            <w:r>
+              <w:t>Ensure</w:t>
+            </w:r>
+            <w:r>
+              <w:t xml:space="preserve"> that any work taken on aligns with </w:t>
+            </w:r>
+            <w:r>
+              <w:t>primary or secondary objectives for the project. Prioritize primary objectives.</w:t>
+            </w:r>
+          </w:p>
+        </w:tc>
+        <w:tc>
+          <w:tcPr>
+            <w:tcW w:w="567" w:type="dxa"/>
+          </w:tcPr>
+          <w:p>
+            <w:r>
+              <w:t>1</w:t>
+            </w:r>
+          </w:p>
+        </w:tc>
+        <w:tc>
+          <w:tcPr>
+            <w:tcW w:w="567" w:type="dxa"/>
+          </w:tcPr>
+          <w:p>
+            <w:r>
+              <w:t>2</w:t>
+            </w:r>
+          </w:p>
+        </w:tc>
+        <w:tc>
+          <w:tcPr>
+            <w:tcW w:w="1701" w:type="dxa"/>
+          </w:tcPr>
+          <w:p>
+            <w:r>
+              <w:t>2</w:t>
+            </w:r>
+          </w:p>
+        </w:tc>
+      </w:tr>
+      <w:tr>
+        <w:tc>
+          <w:tcPr>
+            <w:tcW w:w="2972" w:type="dxa"/>
+          </w:tcPr>
+          <w:p>
+            <w:r>
+              <w:t>External</w:t>
+            </w:r>
+            <w:r>
+              <w:t xml:space="preserve"> </w:t>
+            </w:r>
+            <w:r>
+              <w:t>data</w:t>
+            </w:r>
+            <w:r>
+              <w:t>sets</w:t>
+            </w:r>
+            <w:r>
+              <w:t xml:space="preserve"> for testing</w:t>
+            </w:r>
+            <w:r>
+              <w:t xml:space="preserve"> become unavailable</w:t>
+            </w:r>
+          </w:p>
+        </w:tc>
+        <w:tc>
+          <w:tcPr>
+            <w:tcW w:w="1134" w:type="dxa"/>
+          </w:tcPr>
+          <w:p>
+            <w:r>
               <w:t>3</w:t>
             </w:r>
           </w:p>
         </w:tc>
         <w:tc>
           <w:tcPr>
-            <w:tcW w:w="6804" w:type="dxa"/>
-          </w:tcPr>
-          <w:p>
-            <w:r>
-              <w:t xml:space="preserve">Reactive: Generate synthetic test data for </w:t>
-            </w:r>
-            <w:r>
-              <w:t>testing or</w:t>
-            </w:r>
-            <w:r>
-              <w:t xml:space="preserve"> create a set of simple testcases by hand. Test the software using this data instead and communicate this compromise.</w:t>
+            <w:tcW w:w="7655" w:type="dxa"/>
+          </w:tcPr>
+          <w:p>
+            <w:r>
+              <w:t xml:space="preserve">Reactive: Generate synthetic test data for testing or create a set of simple testcases by hand. </w:t>
+            </w:r>
+            <w:r>
+              <w:t>Use</w:t>
+            </w:r>
+            <w:r>
+              <w:t xml:space="preserve"> this data instead and </w:t>
+            </w:r>
+            <w:r>
+              <w:t>communicate</w:t>
+            </w:r>
+            <w:r>
+              <w:t xml:space="preserve"> th</w:t>
+            </w:r>
+            <w:r>
+              <w:t>e</w:t>
+            </w:r>
+            <w:r>
+              <w:t xml:space="preserve"> compromise.</w:t>
             </w:r>
           </w:p>
         </w:tc>
@@ -6539,7 +6333,7 @@
         </w:tc>
         <w:tc>
           <w:tcPr>
-            <w:tcW w:w="709" w:type="dxa"/>
+            <w:tcW w:w="567" w:type="dxa"/>
           </w:tcPr>
           <w:p>
             <w:r>
@@ -6561,8 +6355,28 @@
     </w:tbl>
     <w:p/>
     <w:p>
-      <w:r>
-        <w:br w:type="page"/>
+      <w:pPr>
+        <w:jc w:val="center"/>
+        <w:rPr>
+          <w:i/>
+          <w:iCs/>
+        </w:rPr>
+      </w:pPr>
+      <w:r>
+        <w:rPr>
+          <w:b/>
+          <w:bCs/>
+          <w:i/>
+          <w:iCs/>
+        </w:rPr>
+        <w:t>Figure</w:t>
+      </w:r>
+      <w:r>
+        <w:rPr>
+          <w:i/>
+          <w:iCs/>
+        </w:rPr>
+        <w:t xml:space="preserve"> Table of Risks and Mitigations</w:t>
       </w:r>
     </w:p>
     <w:p>

</xml_diff>